<commit_message>
Aggiunta valutazione euristica nella Tabella-Ferrulli
</commit_message>
<xml_diff>
--- a/Valutazione euristica/Tabella-Ferrulli.docx
+++ b/Valutazione euristica/Tabella-Ferrulli.docx
@@ -1,6 +1,6 @@
 
 <file path=word/document.xml><?xml version="1.0" encoding="utf-8"?>
-<w:document xmlns:wpc="http://schemas.microsoft.com/office/word/2010/wordprocessingCanvas" xmlns:cx="http://schemas.microsoft.com/office/drawing/2014/chartex" xmlns:cx1="http://schemas.microsoft.com/office/drawing/2015/9/8/chartex" xmlns:cx2="http://schemas.microsoft.com/office/drawing/2015/10/21/chartex" xmlns:cx3="http://schemas.microsoft.com/office/drawing/2016/5/9/chartex" xmlns:cx4="http://schemas.microsoft.com/office/drawing/2016/5/10/chartex" xmlns:cx5="http://schemas.microsoft.com/office/drawing/2016/5/11/chartex" xmlns:cx6="http://schemas.microsoft.com/office/drawing/2016/5/12/chartex" xmlns:cx7="http://schemas.microsoft.com/office/drawing/2016/5/13/chartex" xmlns:cx8="http://schemas.microsoft.com/office/drawing/2016/5/14/chartex" xmlns:mc="http://schemas.openxmlformats.org/markup-compatibility/2006" xmlns:aink="http://schemas.microsoft.com/office/drawing/2016/ink" xmlns:am3d="http://schemas.microsoft.com/office/drawing/2017/model3d" xmlns:o="urn:schemas-microsoft-com:office:office" xmlns:oel="http://schemas.microsoft.com/office/2019/extlst" xmlns:r="http://schemas.openxmlformats.org/officeDocument/2006/relationships" xmlns:m="http://schemas.openxmlformats.org/officeDocument/2006/math" xmlns:v="urn:schemas-microsoft-com:vml" xmlns:wp14="http://schemas.microsoft.com/office/word/2010/wordprocessingDrawing" xmlns:wp="http://schemas.openxmlformats.org/drawingml/2006/wordprocessingDrawing" xmlns:w10="urn:schemas-microsoft-com:office:word" xmlns:w="http://schemas.openxmlformats.org/wordprocessingml/2006/main" xmlns:w14="http://schemas.microsoft.com/office/word/2010/wordml" xmlns:w15="http://schemas.microsoft.com/office/word/2012/wordml" xmlns:w16cex="http://schemas.microsoft.com/office/word/2018/wordml/cex" xmlns:w16cid="http://schemas.microsoft.com/office/word/2016/wordml/cid" xmlns:w16="http://schemas.microsoft.com/office/word/2018/wordml" xmlns:w16sdtdh="http://schemas.microsoft.com/office/word/2020/wordml/sdtdatahash" xmlns:w16se="http://schemas.microsoft.com/office/word/2015/wordml/symex" xmlns:wpg="http://schemas.microsoft.com/office/word/2010/wordprocessingGroup" xmlns:wpi="http://schemas.microsoft.com/office/word/2010/wordprocessingInk" xmlns:wne="http://schemas.microsoft.com/office/word/2006/wordml" xmlns:wps="http://schemas.microsoft.com/office/word/2010/wordprocessingShape" mc:Ignorable="w14 w15 w16se w16cid w16 w16cex w16sdtdh wp14">
+<w:document xmlns:wpc="http://schemas.microsoft.com/office/word/2010/wordprocessingCanvas" xmlns:mc="http://schemas.openxmlformats.org/markup-compatibility/2006" xmlns:o="urn:schemas-microsoft-com:office:office" xmlns:r="http://schemas.openxmlformats.org/officeDocument/2006/relationships" xmlns:m="http://schemas.openxmlformats.org/officeDocument/2006/math" xmlns:v="urn:schemas-microsoft-com:vml" xmlns:wp14="http://schemas.microsoft.com/office/word/2010/wordprocessingDrawing" xmlns:wp="http://schemas.openxmlformats.org/drawingml/2006/wordprocessingDrawing" xmlns:w10="urn:schemas-microsoft-com:office:word" xmlns:w="http://schemas.openxmlformats.org/wordprocessingml/2006/main" xmlns:w14="http://schemas.microsoft.com/office/word/2010/wordml" xmlns:w15="http://schemas.microsoft.com/office/word/2012/wordml" xmlns:wpg="http://schemas.microsoft.com/office/word/2010/wordprocessingGroup" xmlns:wpi="http://schemas.microsoft.com/office/word/2010/wordprocessingInk" xmlns:wne="http://schemas.microsoft.com/office/word/2006/wordml" xmlns:wps="http://schemas.microsoft.com/office/word/2010/wordprocessingShape" mc:Ignorable="w14 w15 wp14">
   <w:body>
     <w:p>
       <w:pPr>
@@ -73,11 +73,11 @@
       </w:tblPr>
       <w:tblGrid>
         <w:gridCol w:w="1101"/>
-        <w:gridCol w:w="1265"/>
-        <w:gridCol w:w="2599"/>
-        <w:gridCol w:w="1616"/>
-        <w:gridCol w:w="1647"/>
-        <w:gridCol w:w="1400"/>
+        <w:gridCol w:w="2101"/>
+        <w:gridCol w:w="2171"/>
+        <w:gridCol w:w="1473"/>
+        <w:gridCol w:w="1525"/>
+        <w:gridCol w:w="1257"/>
       </w:tblGrid>
       <w:tr>
         <w:tc>
@@ -100,7 +100,7 @@
         </w:tc>
         <w:tc>
           <w:tcPr>
-            <w:tcW w:w="1275" w:type="dxa"/>
+            <w:tcW w:w="2101" w:type="dxa"/>
           </w:tcPr>
           <w:p>
             <w:pPr>
@@ -118,7 +118,7 @@
         </w:tc>
         <w:tc>
           <w:tcPr>
-            <w:tcW w:w="2702" w:type="dxa"/>
+            <w:tcW w:w="2200" w:type="dxa"/>
           </w:tcPr>
           <w:p>
             <w:pPr>
@@ -136,7 +136,7 @@
         </w:tc>
         <w:tc>
           <w:tcPr>
-            <w:tcW w:w="1659" w:type="dxa"/>
+            <w:tcW w:w="1450" w:type="dxa"/>
           </w:tcPr>
           <w:p>
             <w:pPr>
@@ -154,7 +154,7 @@
         </w:tc>
         <w:tc>
           <w:tcPr>
-            <w:tcW w:w="1686" w:type="dxa"/>
+            <w:tcW w:w="1497" w:type="dxa"/>
           </w:tcPr>
           <w:p>
             <w:pPr>
@@ -172,7 +172,7 @@
         </w:tc>
         <w:tc>
           <w:tcPr>
-            <w:tcW w:w="1431" w:type="dxa"/>
+            <w:tcW w:w="1279" w:type="dxa"/>
           </w:tcPr>
           <w:p>
             <w:pPr>
@@ -194,11 +194,15 @@
           <w:tcPr>
             <w:tcW w:w="1101" w:type="dxa"/>
           </w:tcPr>
-          <w:p/>
-        </w:tc>
-        <w:tc>
-          <w:tcPr>
-            <w:tcW w:w="1275" w:type="dxa"/>
+          <w:p>
+            <w:r>
+              <w:t>1</w:t>
+            </w:r>
+          </w:p>
+        </w:tc>
+        <w:tc>
+          <w:tcPr>
+            <w:tcW w:w="2101" w:type="dxa"/>
           </w:tcPr>
           <w:p>
             <w:pPr>
@@ -206,31 +210,53 @@
                 <w:u w:val="single"/>
               </w:rPr>
             </w:pPr>
-          </w:p>
-        </w:tc>
-        <w:tc>
-          <w:tcPr>
-            <w:tcW w:w="2702" w:type="dxa"/>
-          </w:tcPr>
-          <w:p/>
-        </w:tc>
-        <w:tc>
-          <w:tcPr>
-            <w:tcW w:w="1659" w:type="dxa"/>
-          </w:tcPr>
-          <w:p/>
-        </w:tc>
-        <w:tc>
-          <w:tcPr>
-            <w:tcW w:w="1686" w:type="dxa"/>
-          </w:tcPr>
-          <w:p/>
-        </w:tc>
-        <w:tc>
-          <w:tcPr>
-            <w:tcW w:w="1431" w:type="dxa"/>
-          </w:tcPr>
-          <w:p/>
+            <w:r>
+              <w:t>https://www.unifi.it/</w:t>
+            </w:r>
+          </w:p>
+        </w:tc>
+        <w:tc>
+          <w:tcPr>
+            <w:tcW w:w="2200" w:type="dxa"/>
+          </w:tcPr>
+          <w:p>
+            <w:r>
+              <w:t>Lo scaricamento della pagina, in caso di tempi lunghi, non rende visibile nessuna porzione della pagina</w:t>
+            </w:r>
+          </w:p>
+        </w:tc>
+        <w:tc>
+          <w:tcPr>
+            <w:tcW w:w="1450" w:type="dxa"/>
+          </w:tcPr>
+          <w:p>
+            <w:pPr>
+              <w:spacing w:after="160" w:line="259" w:lineRule="auto"/>
+            </w:pPr>
+            <w:r>
+              <w:t>Controllo da parte dell’utente e la sua libertà</w:t>
+            </w:r>
+          </w:p>
+        </w:tc>
+        <w:tc>
+          <w:tcPr>
+            <w:tcW w:w="1497" w:type="dxa"/>
+          </w:tcPr>
+          <w:p>
+            <w:r>
+              <w:t>Fornire all’utente un feedback che indichi che la pagina sta caricando</w:t>
+            </w:r>
+          </w:p>
+        </w:tc>
+        <w:tc>
+          <w:tcPr>
+            <w:tcW w:w="1279" w:type="dxa"/>
+          </w:tcPr>
+          <w:p>
+            <w:r>
+              <w:t>2</w:t>
+            </w:r>
+          </w:p>
         </w:tc>
       </w:tr>
       <w:tr>
@@ -238,17 +264,25 @@
           <w:tcPr>
             <w:tcW w:w="1101" w:type="dxa"/>
           </w:tcPr>
-          <w:p/>
-        </w:tc>
-        <w:tc>
-          <w:tcPr>
-            <w:tcW w:w="1275" w:type="dxa"/>
-          </w:tcPr>
-          <w:p/>
-        </w:tc>
-        <w:tc>
-          <w:tcPr>
-            <w:tcW w:w="2702" w:type="dxa"/>
+          <w:p>
+            <w:r>
+              <w:t>2</w:t>
+            </w:r>
+          </w:p>
+        </w:tc>
+        <w:tc>
+          <w:tcPr>
+            <w:tcW w:w="2101" w:type="dxa"/>
+          </w:tcPr>
+          <w:p>
+            <w:r>
+              <w:t>https://www.unifi.it/</w:t>
+            </w:r>
+          </w:p>
+        </w:tc>
+        <w:tc>
+          <w:tcPr>
+            <w:tcW w:w="2200" w:type="dxa"/>
           </w:tcPr>
           <w:p>
             <w:pPr>
@@ -256,28 +290,50 @@
               <w:spacing w:before="0" w:beforeAutospacing="0" w:after="0" w:afterAutospacing="0"/>
               <w:textAlignment w:val="baseline"/>
               <w:rPr>
-                <w:rFonts w:asciiTheme="minorHAnsi" w:hAnsiTheme="minorHAnsi"/>
+                <w:rFonts w:asciiTheme="minorHAnsi" w:hAnsiTheme="minorHAnsi" w:cstheme="minorHAnsi"/>
+                <w:sz w:val="22"/>
+                <w:szCs w:val="22"/>
               </w:rPr>
             </w:pPr>
-          </w:p>
-        </w:tc>
-        <w:tc>
-          <w:tcPr>
-            <w:tcW w:w="1659" w:type="dxa"/>
-          </w:tcPr>
-          <w:p/>
-        </w:tc>
-        <w:tc>
-          <w:tcPr>
-            <w:tcW w:w="1686" w:type="dxa"/>
-          </w:tcPr>
-          <w:p/>
-        </w:tc>
-        <w:tc>
-          <w:tcPr>
-            <w:tcW w:w="1431" w:type="dxa"/>
-          </w:tcPr>
-          <w:p/>
+            <w:r>
+              <w:rPr>
+                <w:rFonts w:asciiTheme="minorHAnsi" w:hAnsiTheme="minorHAnsi" w:cstheme="minorHAnsi"/>
+                <w:sz w:val="22"/>
+                <w:szCs w:val="22"/>
+              </w:rPr>
+              <w:t>Gli URL non utilizzano caratteri semplici</w:t>
+            </w:r>
+          </w:p>
+        </w:tc>
+        <w:tc>
+          <w:tcPr>
+            <w:tcW w:w="1450" w:type="dxa"/>
+          </w:tcPr>
+          <w:p>
+            <w:r>
+              <w:t>Prevenzione degli errori</w:t>
+            </w:r>
+          </w:p>
+        </w:tc>
+        <w:tc>
+          <w:tcPr>
+            <w:tcW w:w="1497" w:type="dxa"/>
+          </w:tcPr>
+          <w:p>
+            <w:r>
+              <w:t>Utilizzare gli URL con caratteri semplici</w:t>
+            </w:r>
+          </w:p>
+        </w:tc>
+        <w:tc>
+          <w:tcPr>
+            <w:tcW w:w="1279" w:type="dxa"/>
+          </w:tcPr>
+          <w:p>
+            <w:r>
+              <w:t>1</w:t>
+            </w:r>
+          </w:p>
         </w:tc>
       </w:tr>
       <w:tr>
@@ -285,37 +341,69 @@
           <w:tcPr>
             <w:tcW w:w="1101" w:type="dxa"/>
           </w:tcPr>
-          <w:p/>
-        </w:tc>
-        <w:tc>
-          <w:tcPr>
-            <w:tcW w:w="1275" w:type="dxa"/>
-          </w:tcPr>
-          <w:p/>
-        </w:tc>
-        <w:tc>
-          <w:tcPr>
-            <w:tcW w:w="2702" w:type="dxa"/>
-          </w:tcPr>
-          <w:p/>
-        </w:tc>
-        <w:tc>
-          <w:tcPr>
-            <w:tcW w:w="1659" w:type="dxa"/>
-          </w:tcPr>
-          <w:p/>
-        </w:tc>
-        <w:tc>
-          <w:tcPr>
-            <w:tcW w:w="1686" w:type="dxa"/>
-          </w:tcPr>
-          <w:p/>
-        </w:tc>
-        <w:tc>
-          <w:tcPr>
-            <w:tcW w:w="1431" w:type="dxa"/>
-          </w:tcPr>
-          <w:p/>
+          <w:p>
+            <w:r>
+              <w:t>3</w:t>
+            </w:r>
+          </w:p>
+        </w:tc>
+        <w:tc>
+          <w:tcPr>
+            <w:tcW w:w="2101" w:type="dxa"/>
+          </w:tcPr>
+          <w:p>
+            <w:r>
+              <w:t>https://www.unifi.it/</w:t>
+            </w:r>
+          </w:p>
+        </w:tc>
+        <w:tc>
+          <w:tcPr>
+            <w:tcW w:w="2200" w:type="dxa"/>
+          </w:tcPr>
+          <w:p>
+            <w:r>
+              <w:t>Dettagli come le news non sono messe in una pagina secondaria</w:t>
+            </w:r>
+          </w:p>
+        </w:tc>
+        <w:tc>
+          <w:tcPr>
+            <w:tcW w:w="1450" w:type="dxa"/>
+          </w:tcPr>
+          <w:p>
+            <w:r>
+              <w:t>Design estetico e minimalista</w:t>
+            </w:r>
+          </w:p>
+        </w:tc>
+        <w:tc>
+          <w:tcPr>
+            <w:tcW w:w="1497" w:type="dxa"/>
+          </w:tcPr>
+          <w:p>
+            <w:r>
+              <w:t xml:space="preserve">Mettere ne news in una </w:t>
+            </w:r>
+            <w:proofErr w:type="spellStart"/>
+            <w:r>
+              <w:t>oagina</w:t>
+            </w:r>
+            <w:proofErr w:type="spellEnd"/>
+            <w:r>
+              <w:t xml:space="preserve"> secondaria</w:t>
+            </w:r>
+          </w:p>
+        </w:tc>
+        <w:tc>
+          <w:tcPr>
+            <w:tcW w:w="1279" w:type="dxa"/>
+          </w:tcPr>
+          <w:p>
+            <w:r>
+              <w:t>1</w:t>
+            </w:r>
+          </w:p>
         </w:tc>
       </w:tr>
       <w:tr>
@@ -323,37 +411,61 @@
           <w:tcPr>
             <w:tcW w:w="1101" w:type="dxa"/>
           </w:tcPr>
-          <w:p/>
-        </w:tc>
-        <w:tc>
-          <w:tcPr>
-            <w:tcW w:w="1275" w:type="dxa"/>
-          </w:tcPr>
-          <w:p/>
-        </w:tc>
-        <w:tc>
-          <w:tcPr>
-            <w:tcW w:w="2702" w:type="dxa"/>
-          </w:tcPr>
-          <w:p/>
-        </w:tc>
-        <w:tc>
-          <w:tcPr>
-            <w:tcW w:w="1659" w:type="dxa"/>
-          </w:tcPr>
-          <w:p/>
-        </w:tc>
-        <w:tc>
-          <w:tcPr>
-            <w:tcW w:w="1686" w:type="dxa"/>
-          </w:tcPr>
-          <w:p/>
-        </w:tc>
-        <w:tc>
-          <w:tcPr>
-            <w:tcW w:w="1431" w:type="dxa"/>
-          </w:tcPr>
-          <w:p/>
+          <w:p>
+            <w:r>
+              <w:t>4</w:t>
+            </w:r>
+          </w:p>
+        </w:tc>
+        <w:tc>
+          <w:tcPr>
+            <w:tcW w:w="2101" w:type="dxa"/>
+          </w:tcPr>
+          <w:p>
+            <w:r>
+              <w:t>https://www.unifi.it/</w:t>
+            </w:r>
+          </w:p>
+        </w:tc>
+        <w:tc>
+          <w:tcPr>
+            <w:tcW w:w="2200" w:type="dxa"/>
+          </w:tcPr>
+          <w:p>
+            <w:r>
+              <w:t>Non vengono dati suggerimenti costruttivi per quanto riguarda gli errori</w:t>
+            </w:r>
+          </w:p>
+        </w:tc>
+        <w:tc>
+          <w:tcPr>
+            <w:tcW w:w="1450" w:type="dxa"/>
+          </w:tcPr>
+          <w:p>
+            <w:r>
+              <w:t>Aiutare l’utente a riconoscere, diagnosticare, e rimediare agli errori</w:t>
+            </w:r>
+          </w:p>
+        </w:tc>
+        <w:tc>
+          <w:tcPr>
+            <w:tcW w:w="1497" w:type="dxa"/>
+          </w:tcPr>
+          <w:p>
+            <w:r>
+              <w:t>Individuare gli errori e spiegarli correttamente agli utenti in modo che possano correggere la situazione</w:t>
+            </w:r>
+          </w:p>
+        </w:tc>
+        <w:tc>
+          <w:tcPr>
+            <w:tcW w:w="1279" w:type="dxa"/>
+          </w:tcPr>
+          <w:p>
+            <w:r>
+              <w:t>3</w:t>
+            </w:r>
+          </w:p>
         </w:tc>
       </w:tr>
       <w:tr>
@@ -361,37 +473,61 @@
           <w:tcPr>
             <w:tcW w:w="1101" w:type="dxa"/>
           </w:tcPr>
-          <w:p/>
-        </w:tc>
-        <w:tc>
-          <w:tcPr>
-            <w:tcW w:w="1275" w:type="dxa"/>
-          </w:tcPr>
-          <w:p/>
-        </w:tc>
-        <w:tc>
-          <w:tcPr>
-            <w:tcW w:w="2702" w:type="dxa"/>
-          </w:tcPr>
-          <w:p/>
-        </w:tc>
-        <w:tc>
-          <w:tcPr>
-            <w:tcW w:w="1659" w:type="dxa"/>
-          </w:tcPr>
-          <w:p/>
-        </w:tc>
-        <w:tc>
-          <w:tcPr>
-            <w:tcW w:w="1686" w:type="dxa"/>
-          </w:tcPr>
-          <w:p/>
-        </w:tc>
-        <w:tc>
-          <w:tcPr>
-            <w:tcW w:w="1431" w:type="dxa"/>
-          </w:tcPr>
-          <w:p/>
+          <w:p>
+            <w:r>
+              <w:t>5</w:t>
+            </w:r>
+          </w:p>
+        </w:tc>
+        <w:tc>
+          <w:tcPr>
+            <w:tcW w:w="2101" w:type="dxa"/>
+          </w:tcPr>
+          <w:p>
+            <w:r>
+              <w:t>https://www.unifi.it/</w:t>
+            </w:r>
+          </w:p>
+        </w:tc>
+        <w:tc>
+          <w:tcPr>
+            <w:tcW w:w="2200" w:type="dxa"/>
+          </w:tcPr>
+          <w:p>
+            <w:r>
+              <w:t>Ridimensionando la finestra l’aspetto del sito cambia nascondendo il menù che rimane nascosto nel caso si riporti la pagina alle sue dimensioni originali</w:t>
+            </w:r>
+          </w:p>
+        </w:tc>
+        <w:tc>
+          <w:tcPr>
+            <w:tcW w:w="1450" w:type="dxa"/>
+          </w:tcPr>
+          <w:p>
+            <w:r>
+              <w:t>Flessibilità ed efficienza d’uso</w:t>
+            </w:r>
+          </w:p>
+        </w:tc>
+        <w:tc>
+          <w:tcPr>
+            <w:tcW w:w="1497" w:type="dxa"/>
+          </w:tcPr>
+          <w:p>
+            <w:r>
+              <w:t>Mostrare il menù quando la pagina torna alle sue dimensioni originali</w:t>
+            </w:r>
+          </w:p>
+        </w:tc>
+        <w:tc>
+          <w:tcPr>
+            <w:tcW w:w="1279" w:type="dxa"/>
+          </w:tcPr>
+          <w:p>
+            <w:r>
+              <w:t>3</w:t>
+            </w:r>
+          </w:p>
         </w:tc>
       </w:tr>
       <w:tr>
@@ -399,37 +535,87 @@
           <w:tcPr>
             <w:tcW w:w="1101" w:type="dxa"/>
           </w:tcPr>
-          <w:p/>
-        </w:tc>
-        <w:tc>
-          <w:tcPr>
-            <w:tcW w:w="1275" w:type="dxa"/>
-          </w:tcPr>
-          <w:p/>
-        </w:tc>
-        <w:tc>
-          <w:tcPr>
-            <w:tcW w:w="2702" w:type="dxa"/>
-          </w:tcPr>
-          <w:p/>
-        </w:tc>
-        <w:tc>
-          <w:tcPr>
-            <w:tcW w:w="1659" w:type="dxa"/>
-          </w:tcPr>
-          <w:p/>
-        </w:tc>
-        <w:tc>
-          <w:tcPr>
-            <w:tcW w:w="1686" w:type="dxa"/>
-          </w:tcPr>
-          <w:p/>
-        </w:tc>
-        <w:tc>
-          <w:tcPr>
-            <w:tcW w:w="1431" w:type="dxa"/>
-          </w:tcPr>
-          <w:p/>
+          <w:p>
+            <w:r>
+              <w:t>6</w:t>
+            </w:r>
+          </w:p>
+        </w:tc>
+        <w:tc>
+          <w:tcPr>
+            <w:tcW w:w="2101" w:type="dxa"/>
+          </w:tcPr>
+          <w:p>
+            <w:r>
+              <w:t>https://www.unifi.it/</w:t>
+            </w:r>
+          </w:p>
+        </w:tc>
+        <w:tc>
+          <w:tcPr>
+            <w:tcW w:w="2200" w:type="dxa"/>
+          </w:tcPr>
+          <w:p>
+            <w:r>
+              <w:t xml:space="preserve">Alcune diciture del menù non sono </w:t>
+            </w:r>
+            <w:proofErr w:type="spellStart"/>
+            <w:r>
+              <w:t>autoesplicative</w:t>
+            </w:r>
+            <w:proofErr w:type="spellEnd"/>
+            <w:r>
+              <w:t xml:space="preserve"> </w:t>
+            </w:r>
+            <w:r>
+              <w:t>come “terza missione”, per capire di cosa si tratta bisogna cliccare sulla voce</w:t>
+            </w:r>
+          </w:p>
+          <w:p>
+            <w:r>
+              <w:t xml:space="preserve"> </w:t>
+            </w:r>
+          </w:p>
+        </w:tc>
+        <w:tc>
+          <w:tcPr>
+            <w:tcW w:w="1450" w:type="dxa"/>
+          </w:tcPr>
+          <w:p>
+            <w:r>
+              <w:t>Coerenza e standard</w:t>
+            </w:r>
+          </w:p>
+        </w:tc>
+        <w:tc>
+          <w:tcPr>
+            <w:tcW w:w="1497" w:type="dxa"/>
+          </w:tcPr>
+          <w:p>
+            <w:r>
+              <w:t xml:space="preserve">Cambiare il nome di alcune voci del </w:t>
+            </w:r>
+            <w:proofErr w:type="spellStart"/>
+            <w:r>
+              <w:t>menù</w:t>
+            </w:r>
+            <w:proofErr w:type="spellEnd"/>
+            <w:r>
+              <w:t xml:space="preserve"> con altre che abbiano un significato più comprensibile</w:t>
+            </w:r>
+            <w:bookmarkStart w:id="0" w:name="_GoBack"/>
+            <w:bookmarkEnd w:id="0"/>
+          </w:p>
+        </w:tc>
+        <w:tc>
+          <w:tcPr>
+            <w:tcW w:w="1279" w:type="dxa"/>
+          </w:tcPr>
+          <w:p>
+            <w:r>
+              <w:t>2</w:t>
+            </w:r>
+          </w:p>
         </w:tc>
       </w:tr>
       <w:tr>
@@ -441,31 +627,31 @@
         </w:tc>
         <w:tc>
           <w:tcPr>
-            <w:tcW w:w="1275" w:type="dxa"/>
-          </w:tcPr>
-          <w:p/>
-        </w:tc>
-        <w:tc>
-          <w:tcPr>
-            <w:tcW w:w="2702" w:type="dxa"/>
-          </w:tcPr>
-          <w:p/>
-        </w:tc>
-        <w:tc>
-          <w:tcPr>
-            <w:tcW w:w="1659" w:type="dxa"/>
-          </w:tcPr>
-          <w:p/>
-        </w:tc>
-        <w:tc>
-          <w:tcPr>
-            <w:tcW w:w="1686" w:type="dxa"/>
-          </w:tcPr>
-          <w:p/>
-        </w:tc>
-        <w:tc>
-          <w:tcPr>
-            <w:tcW w:w="1431" w:type="dxa"/>
+            <w:tcW w:w="2101" w:type="dxa"/>
+          </w:tcPr>
+          <w:p/>
+        </w:tc>
+        <w:tc>
+          <w:tcPr>
+            <w:tcW w:w="2200" w:type="dxa"/>
+          </w:tcPr>
+          <w:p/>
+        </w:tc>
+        <w:tc>
+          <w:tcPr>
+            <w:tcW w:w="1450" w:type="dxa"/>
+          </w:tcPr>
+          <w:p/>
+        </w:tc>
+        <w:tc>
+          <w:tcPr>
+            <w:tcW w:w="1497" w:type="dxa"/>
+          </w:tcPr>
+          <w:p/>
+        </w:tc>
+        <w:tc>
+          <w:tcPr>
+            <w:tcW w:w="1279" w:type="dxa"/>
           </w:tcPr>
           <w:p/>
         </w:tc>
@@ -479,31 +665,31 @@
         </w:tc>
         <w:tc>
           <w:tcPr>
-            <w:tcW w:w="1275" w:type="dxa"/>
-          </w:tcPr>
-          <w:p/>
-        </w:tc>
-        <w:tc>
-          <w:tcPr>
-            <w:tcW w:w="2702" w:type="dxa"/>
-          </w:tcPr>
-          <w:p/>
-        </w:tc>
-        <w:tc>
-          <w:tcPr>
-            <w:tcW w:w="1659" w:type="dxa"/>
-          </w:tcPr>
-          <w:p/>
-        </w:tc>
-        <w:tc>
-          <w:tcPr>
-            <w:tcW w:w="1686" w:type="dxa"/>
-          </w:tcPr>
-          <w:p/>
-        </w:tc>
-        <w:tc>
-          <w:tcPr>
-            <w:tcW w:w="1431" w:type="dxa"/>
+            <w:tcW w:w="2101" w:type="dxa"/>
+          </w:tcPr>
+          <w:p/>
+        </w:tc>
+        <w:tc>
+          <w:tcPr>
+            <w:tcW w:w="2200" w:type="dxa"/>
+          </w:tcPr>
+          <w:p/>
+        </w:tc>
+        <w:tc>
+          <w:tcPr>
+            <w:tcW w:w="1450" w:type="dxa"/>
+          </w:tcPr>
+          <w:p/>
+        </w:tc>
+        <w:tc>
+          <w:tcPr>
+            <w:tcW w:w="1497" w:type="dxa"/>
+          </w:tcPr>
+          <w:p/>
+        </w:tc>
+        <w:tc>
+          <w:tcPr>
+            <w:tcW w:w="1279" w:type="dxa"/>
           </w:tcPr>
           <w:p/>
         </w:tc>
@@ -517,31 +703,31 @@
         </w:tc>
         <w:tc>
           <w:tcPr>
-            <w:tcW w:w="1275" w:type="dxa"/>
-          </w:tcPr>
-          <w:p/>
-        </w:tc>
-        <w:tc>
-          <w:tcPr>
-            <w:tcW w:w="2702" w:type="dxa"/>
-          </w:tcPr>
-          <w:p/>
-        </w:tc>
-        <w:tc>
-          <w:tcPr>
-            <w:tcW w:w="1659" w:type="dxa"/>
-          </w:tcPr>
-          <w:p/>
-        </w:tc>
-        <w:tc>
-          <w:tcPr>
-            <w:tcW w:w="1686" w:type="dxa"/>
-          </w:tcPr>
-          <w:p/>
-        </w:tc>
-        <w:tc>
-          <w:tcPr>
-            <w:tcW w:w="1431" w:type="dxa"/>
+            <w:tcW w:w="2101" w:type="dxa"/>
+          </w:tcPr>
+          <w:p/>
+        </w:tc>
+        <w:tc>
+          <w:tcPr>
+            <w:tcW w:w="2200" w:type="dxa"/>
+          </w:tcPr>
+          <w:p/>
+        </w:tc>
+        <w:tc>
+          <w:tcPr>
+            <w:tcW w:w="1450" w:type="dxa"/>
+          </w:tcPr>
+          <w:p/>
+        </w:tc>
+        <w:tc>
+          <w:tcPr>
+            <w:tcW w:w="1497" w:type="dxa"/>
+          </w:tcPr>
+          <w:p/>
+        </w:tc>
+        <w:tc>
+          <w:tcPr>
+            <w:tcW w:w="1279" w:type="dxa"/>
           </w:tcPr>
           <w:p/>
         </w:tc>
@@ -555,31 +741,31 @@
         </w:tc>
         <w:tc>
           <w:tcPr>
-            <w:tcW w:w="1275" w:type="dxa"/>
-          </w:tcPr>
-          <w:p/>
-        </w:tc>
-        <w:tc>
-          <w:tcPr>
-            <w:tcW w:w="2702" w:type="dxa"/>
-          </w:tcPr>
-          <w:p/>
-        </w:tc>
-        <w:tc>
-          <w:tcPr>
-            <w:tcW w:w="1659" w:type="dxa"/>
-          </w:tcPr>
-          <w:p/>
-        </w:tc>
-        <w:tc>
-          <w:tcPr>
-            <w:tcW w:w="1686" w:type="dxa"/>
-          </w:tcPr>
-          <w:p/>
-        </w:tc>
-        <w:tc>
-          <w:tcPr>
-            <w:tcW w:w="1431" w:type="dxa"/>
+            <w:tcW w:w="2101" w:type="dxa"/>
+          </w:tcPr>
+          <w:p/>
+        </w:tc>
+        <w:tc>
+          <w:tcPr>
+            <w:tcW w:w="2200" w:type="dxa"/>
+          </w:tcPr>
+          <w:p/>
+        </w:tc>
+        <w:tc>
+          <w:tcPr>
+            <w:tcW w:w="1450" w:type="dxa"/>
+          </w:tcPr>
+          <w:p/>
+        </w:tc>
+        <w:tc>
+          <w:tcPr>
+            <w:tcW w:w="1497" w:type="dxa"/>
+          </w:tcPr>
+          <w:p/>
+        </w:tc>
+        <w:tc>
+          <w:tcPr>
+            <w:tcW w:w="1279" w:type="dxa"/>
           </w:tcPr>
           <w:p/>
         </w:tc>
@@ -593,31 +779,31 @@
         </w:tc>
         <w:tc>
           <w:tcPr>
-            <w:tcW w:w="1275" w:type="dxa"/>
-          </w:tcPr>
-          <w:p/>
-        </w:tc>
-        <w:tc>
-          <w:tcPr>
-            <w:tcW w:w="2702" w:type="dxa"/>
-          </w:tcPr>
-          <w:p/>
-        </w:tc>
-        <w:tc>
-          <w:tcPr>
-            <w:tcW w:w="1659" w:type="dxa"/>
-          </w:tcPr>
-          <w:p/>
-        </w:tc>
-        <w:tc>
-          <w:tcPr>
-            <w:tcW w:w="1686" w:type="dxa"/>
-          </w:tcPr>
-          <w:p/>
-        </w:tc>
-        <w:tc>
-          <w:tcPr>
-            <w:tcW w:w="1431" w:type="dxa"/>
+            <w:tcW w:w="2101" w:type="dxa"/>
+          </w:tcPr>
+          <w:p/>
+        </w:tc>
+        <w:tc>
+          <w:tcPr>
+            <w:tcW w:w="2200" w:type="dxa"/>
+          </w:tcPr>
+          <w:p/>
+        </w:tc>
+        <w:tc>
+          <w:tcPr>
+            <w:tcW w:w="1450" w:type="dxa"/>
+          </w:tcPr>
+          <w:p/>
+        </w:tc>
+        <w:tc>
+          <w:tcPr>
+            <w:tcW w:w="1497" w:type="dxa"/>
+          </w:tcPr>
+          <w:p/>
+        </w:tc>
+        <w:tc>
+          <w:tcPr>
+            <w:tcW w:w="1279" w:type="dxa"/>
           </w:tcPr>
           <w:p/>
         </w:tc>
@@ -631,31 +817,31 @@
         </w:tc>
         <w:tc>
           <w:tcPr>
-            <w:tcW w:w="1275" w:type="dxa"/>
-          </w:tcPr>
-          <w:p/>
-        </w:tc>
-        <w:tc>
-          <w:tcPr>
-            <w:tcW w:w="2702" w:type="dxa"/>
-          </w:tcPr>
-          <w:p/>
-        </w:tc>
-        <w:tc>
-          <w:tcPr>
-            <w:tcW w:w="1659" w:type="dxa"/>
-          </w:tcPr>
-          <w:p/>
-        </w:tc>
-        <w:tc>
-          <w:tcPr>
-            <w:tcW w:w="1686" w:type="dxa"/>
-          </w:tcPr>
-          <w:p/>
-        </w:tc>
-        <w:tc>
-          <w:tcPr>
-            <w:tcW w:w="1431" w:type="dxa"/>
+            <w:tcW w:w="2101" w:type="dxa"/>
+          </w:tcPr>
+          <w:p/>
+        </w:tc>
+        <w:tc>
+          <w:tcPr>
+            <w:tcW w:w="2200" w:type="dxa"/>
+          </w:tcPr>
+          <w:p/>
+        </w:tc>
+        <w:tc>
+          <w:tcPr>
+            <w:tcW w:w="1450" w:type="dxa"/>
+          </w:tcPr>
+          <w:p/>
+        </w:tc>
+        <w:tc>
+          <w:tcPr>
+            <w:tcW w:w="1497" w:type="dxa"/>
+          </w:tcPr>
+          <w:p/>
+        </w:tc>
+        <w:tc>
+          <w:tcPr>
+            <w:tcW w:w="1279" w:type="dxa"/>
           </w:tcPr>
           <w:p/>
         </w:tc>
@@ -669,31 +855,31 @@
         </w:tc>
         <w:tc>
           <w:tcPr>
-            <w:tcW w:w="1275" w:type="dxa"/>
-          </w:tcPr>
-          <w:p/>
-        </w:tc>
-        <w:tc>
-          <w:tcPr>
-            <w:tcW w:w="2702" w:type="dxa"/>
-          </w:tcPr>
-          <w:p/>
-        </w:tc>
-        <w:tc>
-          <w:tcPr>
-            <w:tcW w:w="1659" w:type="dxa"/>
-          </w:tcPr>
-          <w:p/>
-        </w:tc>
-        <w:tc>
-          <w:tcPr>
-            <w:tcW w:w="1686" w:type="dxa"/>
-          </w:tcPr>
-          <w:p/>
-        </w:tc>
-        <w:tc>
-          <w:tcPr>
-            <w:tcW w:w="1431" w:type="dxa"/>
+            <w:tcW w:w="2101" w:type="dxa"/>
+          </w:tcPr>
+          <w:p/>
+        </w:tc>
+        <w:tc>
+          <w:tcPr>
+            <w:tcW w:w="2200" w:type="dxa"/>
+          </w:tcPr>
+          <w:p/>
+        </w:tc>
+        <w:tc>
+          <w:tcPr>
+            <w:tcW w:w="1450" w:type="dxa"/>
+          </w:tcPr>
+          <w:p/>
+        </w:tc>
+        <w:tc>
+          <w:tcPr>
+            <w:tcW w:w="1497" w:type="dxa"/>
+          </w:tcPr>
+          <w:p/>
+        </w:tc>
+        <w:tc>
+          <w:tcPr>
+            <w:tcW w:w="1279" w:type="dxa"/>
           </w:tcPr>
           <w:p/>
         </w:tc>
@@ -707,31 +893,31 @@
         </w:tc>
         <w:tc>
           <w:tcPr>
-            <w:tcW w:w="1275" w:type="dxa"/>
-          </w:tcPr>
-          <w:p/>
-        </w:tc>
-        <w:tc>
-          <w:tcPr>
-            <w:tcW w:w="2702" w:type="dxa"/>
-          </w:tcPr>
-          <w:p/>
-        </w:tc>
-        <w:tc>
-          <w:tcPr>
-            <w:tcW w:w="1659" w:type="dxa"/>
-          </w:tcPr>
-          <w:p/>
-        </w:tc>
-        <w:tc>
-          <w:tcPr>
-            <w:tcW w:w="1686" w:type="dxa"/>
-          </w:tcPr>
-          <w:p/>
-        </w:tc>
-        <w:tc>
-          <w:tcPr>
-            <w:tcW w:w="1431" w:type="dxa"/>
+            <w:tcW w:w="2101" w:type="dxa"/>
+          </w:tcPr>
+          <w:p/>
+        </w:tc>
+        <w:tc>
+          <w:tcPr>
+            <w:tcW w:w="2200" w:type="dxa"/>
+          </w:tcPr>
+          <w:p/>
+        </w:tc>
+        <w:tc>
+          <w:tcPr>
+            <w:tcW w:w="1450" w:type="dxa"/>
+          </w:tcPr>
+          <w:p/>
+        </w:tc>
+        <w:tc>
+          <w:tcPr>
+            <w:tcW w:w="1497" w:type="dxa"/>
+          </w:tcPr>
+          <w:p/>
+        </w:tc>
+        <w:tc>
+          <w:tcPr>
+            <w:tcW w:w="1279" w:type="dxa"/>
           </w:tcPr>
           <w:p/>
         </w:tc>
@@ -745,31 +931,31 @@
         </w:tc>
         <w:tc>
           <w:tcPr>
-            <w:tcW w:w="1275" w:type="dxa"/>
-          </w:tcPr>
-          <w:p/>
-        </w:tc>
-        <w:tc>
-          <w:tcPr>
-            <w:tcW w:w="2702" w:type="dxa"/>
-          </w:tcPr>
-          <w:p/>
-        </w:tc>
-        <w:tc>
-          <w:tcPr>
-            <w:tcW w:w="1659" w:type="dxa"/>
-          </w:tcPr>
-          <w:p/>
-        </w:tc>
-        <w:tc>
-          <w:tcPr>
-            <w:tcW w:w="1686" w:type="dxa"/>
-          </w:tcPr>
-          <w:p/>
-        </w:tc>
-        <w:tc>
-          <w:tcPr>
-            <w:tcW w:w="1431" w:type="dxa"/>
+            <w:tcW w:w="2101" w:type="dxa"/>
+          </w:tcPr>
+          <w:p/>
+        </w:tc>
+        <w:tc>
+          <w:tcPr>
+            <w:tcW w:w="2200" w:type="dxa"/>
+          </w:tcPr>
+          <w:p/>
+        </w:tc>
+        <w:tc>
+          <w:tcPr>
+            <w:tcW w:w="1450" w:type="dxa"/>
+          </w:tcPr>
+          <w:p/>
+        </w:tc>
+        <w:tc>
+          <w:tcPr>
+            <w:tcW w:w="1497" w:type="dxa"/>
+          </w:tcPr>
+          <w:p/>
+        </w:tc>
+        <w:tc>
+          <w:tcPr>
+            <w:tcW w:w="1279" w:type="dxa"/>
           </w:tcPr>
           <w:p/>
         </w:tc>
@@ -810,8 +996,121 @@
 </file>
 
 <file path=word/numbering.xml><?xml version="1.0" encoding="utf-8"?>
-<w:numbering xmlns:wpc="http://schemas.microsoft.com/office/word/2010/wordprocessingCanvas" xmlns:cx="http://schemas.microsoft.com/office/drawing/2014/chartex" xmlns:cx1="http://schemas.microsoft.com/office/drawing/2015/9/8/chartex" xmlns:cx2="http://schemas.microsoft.com/office/drawing/2015/10/21/chartex" xmlns:cx3="http://schemas.microsoft.com/office/drawing/2016/5/9/chartex" xmlns:cx4="http://schemas.microsoft.com/office/drawing/2016/5/10/chartex" xmlns:cx5="http://schemas.microsoft.com/office/drawing/2016/5/11/chartex" xmlns:cx6="http://schemas.microsoft.com/office/drawing/2016/5/12/chartex" xmlns:cx7="http://schemas.microsoft.com/office/drawing/2016/5/13/chartex" xmlns:cx8="http://schemas.microsoft.com/office/drawing/2016/5/14/chartex" xmlns:mc="http://schemas.openxmlformats.org/markup-compatibility/2006" xmlns:aink="http://schemas.microsoft.com/office/drawing/2016/ink" xmlns:am3d="http://schemas.microsoft.com/office/drawing/2017/model3d" xmlns:o="urn:schemas-microsoft-com:office:office" xmlns:oel="http://schemas.microsoft.com/office/2019/extlst" xmlns:r="http://schemas.openxmlformats.org/officeDocument/2006/relationships" xmlns:m="http://schemas.openxmlformats.org/officeDocument/2006/math" xmlns:v="urn:schemas-microsoft-com:vml" xmlns:wp14="http://schemas.microsoft.com/office/word/2010/wordprocessingDrawing" xmlns:wp="http://schemas.openxmlformats.org/drawingml/2006/wordprocessingDrawing" xmlns:w10="urn:schemas-microsoft-com:office:word" xmlns:w="http://schemas.openxmlformats.org/wordprocessingml/2006/main" xmlns:w14="http://schemas.microsoft.com/office/word/2010/wordml" xmlns:w15="http://schemas.microsoft.com/office/word/2012/wordml" xmlns:w16cex="http://schemas.microsoft.com/office/word/2018/wordml/cex" xmlns:w16cid="http://schemas.microsoft.com/office/word/2016/wordml/cid" xmlns:w16="http://schemas.microsoft.com/office/word/2018/wordml" xmlns:w16sdtdh="http://schemas.microsoft.com/office/word/2020/wordml/sdtdatahash" xmlns:w16se="http://schemas.microsoft.com/office/word/2015/wordml/symex" xmlns:wpg="http://schemas.microsoft.com/office/word/2010/wordprocessingGroup" xmlns:wpi="http://schemas.microsoft.com/office/word/2010/wordprocessingInk" xmlns:wne="http://schemas.microsoft.com/office/word/2006/wordml" xmlns:wps="http://schemas.microsoft.com/office/word/2010/wordprocessingShape" mc:Ignorable="w14 w15 w16se w16cid w16 w16cex w16sdtdh wp14">
-  <w:abstractNum w:abstractNumId="0" w15:restartNumberingAfterBreak="0">
+<w:numbering xmlns:wpc="http://schemas.microsoft.com/office/word/2010/wordprocessingCanvas" xmlns:mc="http://schemas.openxmlformats.org/markup-compatibility/2006" xmlns:o="urn:schemas-microsoft-com:office:office" xmlns:r="http://schemas.openxmlformats.org/officeDocument/2006/relationships" xmlns:m="http://schemas.openxmlformats.org/officeDocument/2006/math" xmlns:v="urn:schemas-microsoft-com:vml" xmlns:wp14="http://schemas.microsoft.com/office/word/2010/wordprocessingDrawing" xmlns:wp="http://schemas.openxmlformats.org/drawingml/2006/wordprocessingDrawing" xmlns:w10="urn:schemas-microsoft-com:office:word" xmlns:w="http://schemas.openxmlformats.org/wordprocessingml/2006/main" xmlns:w14="http://schemas.microsoft.com/office/word/2010/wordml" xmlns:w15="http://schemas.microsoft.com/office/word/2012/wordml" xmlns:wpg="http://schemas.microsoft.com/office/word/2010/wordprocessingGroup" xmlns:wpi="http://schemas.microsoft.com/office/word/2010/wordprocessingInk" xmlns:wne="http://schemas.microsoft.com/office/word/2006/wordml" xmlns:wps="http://schemas.microsoft.com/office/word/2010/wordprocessingShape" mc:Ignorable="w14 w15 wp14">
+  <w:abstractNum w:abstractNumId="0">
+    <w:nsid w:val="42C24EF5"/>
+    <w:multiLevelType w:val="hybridMultilevel"/>
+    <w:tmpl w:val="BB3C9672"/>
+    <w:lvl w:ilvl="0" w:tplc="04100001">
+      <w:start w:val="1"/>
+      <w:numFmt w:val="bullet"/>
+      <w:lvlText w:val=""/>
+      <w:lvlJc w:val="left"/>
+      <w:pPr>
+        <w:ind w:left="720" w:hanging="360"/>
+      </w:pPr>
+      <w:rPr>
+        <w:rFonts w:ascii="Symbol" w:hAnsi="Symbol" w:hint="default"/>
+      </w:rPr>
+    </w:lvl>
+    <w:lvl w:ilvl="1" w:tplc="04100003" w:tentative="1">
+      <w:start w:val="1"/>
+      <w:numFmt w:val="bullet"/>
+      <w:lvlText w:val="o"/>
+      <w:lvlJc w:val="left"/>
+      <w:pPr>
+        <w:ind w:left="1440" w:hanging="360"/>
+      </w:pPr>
+      <w:rPr>
+        <w:rFonts w:ascii="Courier New" w:hAnsi="Courier New" w:cs="Courier New" w:hint="default"/>
+      </w:rPr>
+    </w:lvl>
+    <w:lvl w:ilvl="2" w:tplc="04100005" w:tentative="1">
+      <w:start w:val="1"/>
+      <w:numFmt w:val="bullet"/>
+      <w:lvlText w:val=""/>
+      <w:lvlJc w:val="left"/>
+      <w:pPr>
+        <w:ind w:left="2160" w:hanging="360"/>
+      </w:pPr>
+      <w:rPr>
+        <w:rFonts w:ascii="Wingdings" w:hAnsi="Wingdings" w:hint="default"/>
+      </w:rPr>
+    </w:lvl>
+    <w:lvl w:ilvl="3" w:tplc="04100001" w:tentative="1">
+      <w:start w:val="1"/>
+      <w:numFmt w:val="bullet"/>
+      <w:lvlText w:val=""/>
+      <w:lvlJc w:val="left"/>
+      <w:pPr>
+        <w:ind w:left="2880" w:hanging="360"/>
+      </w:pPr>
+      <w:rPr>
+        <w:rFonts w:ascii="Symbol" w:hAnsi="Symbol" w:hint="default"/>
+      </w:rPr>
+    </w:lvl>
+    <w:lvl w:ilvl="4" w:tplc="04100003" w:tentative="1">
+      <w:start w:val="1"/>
+      <w:numFmt w:val="bullet"/>
+      <w:lvlText w:val="o"/>
+      <w:lvlJc w:val="left"/>
+      <w:pPr>
+        <w:ind w:left="3600" w:hanging="360"/>
+      </w:pPr>
+      <w:rPr>
+        <w:rFonts w:ascii="Courier New" w:hAnsi="Courier New" w:cs="Courier New" w:hint="default"/>
+      </w:rPr>
+    </w:lvl>
+    <w:lvl w:ilvl="5" w:tplc="04100005" w:tentative="1">
+      <w:start w:val="1"/>
+      <w:numFmt w:val="bullet"/>
+      <w:lvlText w:val=""/>
+      <w:lvlJc w:val="left"/>
+      <w:pPr>
+        <w:ind w:left="4320" w:hanging="360"/>
+      </w:pPr>
+      <w:rPr>
+        <w:rFonts w:ascii="Wingdings" w:hAnsi="Wingdings" w:hint="default"/>
+      </w:rPr>
+    </w:lvl>
+    <w:lvl w:ilvl="6" w:tplc="04100001" w:tentative="1">
+      <w:start w:val="1"/>
+      <w:numFmt w:val="bullet"/>
+      <w:lvlText w:val=""/>
+      <w:lvlJc w:val="left"/>
+      <w:pPr>
+        <w:ind w:left="5040" w:hanging="360"/>
+      </w:pPr>
+      <w:rPr>
+        <w:rFonts w:ascii="Symbol" w:hAnsi="Symbol" w:hint="default"/>
+      </w:rPr>
+    </w:lvl>
+    <w:lvl w:ilvl="7" w:tplc="04100003" w:tentative="1">
+      <w:start w:val="1"/>
+      <w:numFmt w:val="bullet"/>
+      <w:lvlText w:val="o"/>
+      <w:lvlJc w:val="left"/>
+      <w:pPr>
+        <w:ind w:left="5760" w:hanging="360"/>
+      </w:pPr>
+      <w:rPr>
+        <w:rFonts w:ascii="Courier New" w:hAnsi="Courier New" w:cs="Courier New" w:hint="default"/>
+      </w:rPr>
+    </w:lvl>
+    <w:lvl w:ilvl="8" w:tplc="04100005" w:tentative="1">
+      <w:start w:val="1"/>
+      <w:numFmt w:val="bullet"/>
+      <w:lvlText w:val=""/>
+      <w:lvlJc w:val="left"/>
+      <w:pPr>
+        <w:ind w:left="6480" w:hanging="360"/>
+      </w:pPr>
+      <w:rPr>
+        <w:rFonts w:ascii="Wingdings" w:hAnsi="Wingdings" w:hint="default"/>
+      </w:rPr>
+    </w:lvl>
+  </w:abstractNum>
+  <w:abstractNum w:abstractNumId="1">
     <w:nsid w:val="4DBA287C"/>
     <w:multiLevelType w:val="hybridMultilevel"/>
     <w:tmpl w:val="80722730"/>
@@ -924,14 +1223,17 @@
       </w:rPr>
     </w:lvl>
   </w:abstractNum>
-  <w:num w:numId="1" w16cid:durableId="99499174">
+  <w:num w:numId="1">
+    <w:abstractNumId w:val="1"/>
+  </w:num>
+  <w:num w:numId="2">
     <w:abstractNumId w:val="0"/>
   </w:num>
 </w:numbering>
 </file>
 
 <file path=word/styles.xml><?xml version="1.0" encoding="utf-8"?>
-<w:styles xmlns:mc="http://schemas.openxmlformats.org/markup-compatibility/2006" xmlns:r="http://schemas.openxmlformats.org/officeDocument/2006/relationships" xmlns:w="http://schemas.openxmlformats.org/wordprocessingml/2006/main" xmlns:w14="http://schemas.microsoft.com/office/word/2010/wordml" xmlns:w15="http://schemas.microsoft.com/office/word/2012/wordml" xmlns:w16cex="http://schemas.microsoft.com/office/word/2018/wordml/cex" xmlns:w16cid="http://schemas.microsoft.com/office/word/2016/wordml/cid" xmlns:w16="http://schemas.microsoft.com/office/word/2018/wordml" xmlns:w16sdtdh="http://schemas.microsoft.com/office/word/2020/wordml/sdtdatahash" xmlns:w16se="http://schemas.microsoft.com/office/word/2015/wordml/symex" mc:Ignorable="w14 w15 w16se w16cid w16 w16cex w16sdtdh">
+<w:styles xmlns:mc="http://schemas.openxmlformats.org/markup-compatibility/2006" xmlns:r="http://schemas.openxmlformats.org/officeDocument/2006/relationships" xmlns:w="http://schemas.openxmlformats.org/wordprocessingml/2006/main" xmlns:w14="http://schemas.microsoft.com/office/word/2010/wordml" xmlns:w15="http://schemas.microsoft.com/office/word/2012/wordml" mc:Ignorable="w14 w15">
   <w:docDefaults>
     <w:rPrDefault>
       <w:rPr>
@@ -947,7 +1249,7 @@
       </w:pPr>
     </w:pPrDefault>
   </w:docDefaults>
-  <w:latentStyles w:defLockedState="0" w:defUIPriority="99" w:defSemiHidden="0" w:defUnhideWhenUsed="0" w:defQFormat="0" w:count="376">
+  <w:latentStyles w:defLockedState="0" w:defUIPriority="99" w:defSemiHidden="0" w:defUnhideWhenUsed="0" w:defQFormat="0" w:count="371">
     <w:lsdException w:name="Normal" w:uiPriority="0" w:qFormat="1"/>
     <w:lsdException w:name="heading 1" w:uiPriority="9" w:qFormat="1"/>
     <w:lsdException w:name="heading 2" w:semiHidden="1" w:uiPriority="9" w:unhideWhenUsed="1" w:qFormat="1"/>
@@ -1053,6 +1355,7 @@
     <w:lsdException w:name="HTML Sample" w:semiHidden="1" w:unhideWhenUsed="1"/>
     <w:lsdException w:name="HTML Typewriter" w:semiHidden="1" w:unhideWhenUsed="1"/>
     <w:lsdException w:name="HTML Variable" w:semiHidden="1" w:unhideWhenUsed="1"/>
+    <w:lsdException w:name="Normal Table" w:semiHidden="1" w:unhideWhenUsed="1"/>
     <w:lsdException w:name="annotation subject" w:semiHidden="1" w:unhideWhenUsed="1"/>
     <w:lsdException w:name="No List" w:semiHidden="1" w:unhideWhenUsed="1"/>
     <w:lsdException w:name="Outline List 1" w:semiHidden="1" w:unhideWhenUsed="1"/>
@@ -1099,8 +1402,10 @@
     <w:lsdException w:name="Table Subtle 2" w:semiHidden="1" w:unhideWhenUsed="1"/>
     <w:lsdException w:name="Table Web 1" w:semiHidden="1" w:unhideWhenUsed="1"/>
     <w:lsdException w:name="Table Web 2" w:semiHidden="1" w:unhideWhenUsed="1"/>
+    <w:lsdException w:name="Table Web 3" w:semiHidden="1" w:unhideWhenUsed="1"/>
     <w:lsdException w:name="Balloon Text" w:semiHidden="1" w:unhideWhenUsed="1"/>
     <w:lsdException w:name="Table Grid" w:uiPriority="59"/>
+    <w:lsdException w:name="Table Theme" w:semiHidden="1" w:unhideWhenUsed="1"/>
     <w:lsdException w:name="Placeholder Text" w:semiHidden="1"/>
     <w:lsdException w:name="No Spacing" w:uiPriority="1" w:qFormat="1"/>
     <w:lsdException w:name="Light Shading" w:uiPriority="60"/>
@@ -1316,11 +1621,6 @@
     <w:lsdException w:name="List Table 5 Dark Accent 6" w:uiPriority="50"/>
     <w:lsdException w:name="List Table 6 Colorful Accent 6" w:uiPriority="51"/>
     <w:lsdException w:name="List Table 7 Colorful Accent 6" w:uiPriority="52"/>
-    <w:lsdException w:name="Mention" w:semiHidden="1" w:unhideWhenUsed="1"/>
-    <w:lsdException w:name="Smart Hyperlink" w:semiHidden="1" w:unhideWhenUsed="1"/>
-    <w:lsdException w:name="Hashtag" w:semiHidden="1" w:unhideWhenUsed="1"/>
-    <w:lsdException w:name="Unresolved Mention" w:semiHidden="1" w:unhideWhenUsed="1"/>
-    <w:lsdException w:name="Smart Link" w:semiHidden="1" w:unhideWhenUsed="1"/>
   </w:latentStyles>
   <w:style w:type="paragraph" w:default="1" w:styleId="Normale">
     <w:name w:val="Normal"/>
@@ -1378,6 +1678,7 @@
       <w:spacing w:after="0" w:line="240" w:lineRule="auto"/>
     </w:pPr>
     <w:tblPr>
+      <w:tblInd w:w="0" w:type="dxa"/>
       <w:tblBorders>
         <w:top w:val="single" w:sz="4" w:space="0" w:color="auto"/>
         <w:left w:val="single" w:sz="4" w:space="0" w:color="auto"/>
@@ -1386,6 +1687,12 @@
         <w:insideH w:val="single" w:sz="4" w:space="0" w:color="auto"/>
         <w:insideV w:val="single" w:sz="4" w:space="0" w:color="auto"/>
       </w:tblBorders>
+      <w:tblCellMar>
+        <w:top w:w="0" w:type="dxa"/>
+        <w:left w:w="108" w:type="dxa"/>
+        <w:bottom w:w="0" w:type="dxa"/>
+        <w:right w:w="108" w:type="dxa"/>
+      </w:tblCellMar>
     </w:tblPr>
   </w:style>
   <w:style w:type="paragraph" w:styleId="Paragrafoelenco">
@@ -1688,21 +1995,6 @@
 </file>
 
 <file path=customXml/item1.xml><?xml version="1.0" encoding="utf-8"?>
-<p:properties xmlns:p="http://schemas.microsoft.com/office/2006/metadata/properties" xmlns:xsi="http://www.w3.org/2001/XMLSchema-instance" xmlns:pc="http://schemas.microsoft.com/office/infopath/2007/PartnerControls">
-  <documentManagement/>
-</p:properties>
-</file>
-
-<file path=customXml/item2.xml><?xml version="1.0" encoding="utf-8"?>
-<?mso-contentType ?>
-<FormTemplates xmlns="http://schemas.microsoft.com/sharepoint/v3/contenttype/forms">
-  <Display>DocumentLibraryForm</Display>
-  <Edit>DocumentLibraryForm</Edit>
-  <New>DocumentLibraryForm</New>
-</FormTemplates>
-</file>
-
-<file path=customXml/item3.xml><?xml version="1.0" encoding="utf-8"?>
 <ct:contentTypeSchema xmlns:ct="http://schemas.microsoft.com/office/2006/metadata/contentType" xmlns:ma="http://schemas.microsoft.com/office/2006/metadata/properties/metaAttributes" ct:_="" ma:_="" ma:contentTypeName="Documento" ma:contentTypeID="0x010100D2BD8D7B64EA874A8F201CF3C5BA7A0C" ma:contentTypeVersion="8" ma:contentTypeDescription="Creare un nuovo documento." ma:contentTypeScope="" ma:versionID="7a809ca57da7e3ade85feec9ac9e8640">
   <xsd:schema xmlns:xsd="http://www.w3.org/2001/XMLSchema" xmlns:xs="http://www.w3.org/2001/XMLSchema" xmlns:p="http://schemas.microsoft.com/office/2006/metadata/properties" xmlns:ns3="28ba0d91-dca2-4960-b2c5-f8cd6c91b340" targetNamespace="http://schemas.microsoft.com/office/2006/metadata/properties" ma:root="true" ma:fieldsID="2dbc78a3e71eddb1cef18f66a389d23d" ns3:_="">
     <xsd:import namespace="28ba0d91-dca2-4960-b2c5-f8cd6c91b340"/>
@@ -1872,24 +2164,22 @@
 </ct:contentTypeSchema>
 </file>
 
-<file path=customXml/itemProps1.xml><?xml version="1.0" encoding="utf-8"?>
-<ds:datastoreItem xmlns:ds="http://schemas.openxmlformats.org/officeDocument/2006/customXml" ds:itemID="{9F430DF2-E53F-49AB-92F9-3BCC29DA6986}">
-  <ds:schemaRefs>
-    <ds:schemaRef ds:uri="http://schemas.microsoft.com/office/2006/metadata/properties"/>
-    <ds:schemaRef ds:uri="http://schemas.microsoft.com/office/infopath/2007/PartnerControls"/>
-  </ds:schemaRefs>
-</ds:datastoreItem>
+<file path=customXml/item2.xml><?xml version="1.0" encoding="utf-8"?>
+<?mso-contentType ?>
+<FormTemplates xmlns="http://schemas.microsoft.com/sharepoint/v3/contenttype/forms">
+  <Display>DocumentLibraryForm</Display>
+  <Edit>DocumentLibraryForm</Edit>
+  <New>DocumentLibraryForm</New>
+</FormTemplates>
 </file>
 
-<file path=customXml/itemProps2.xml><?xml version="1.0" encoding="utf-8"?>
-<ds:datastoreItem xmlns:ds="http://schemas.openxmlformats.org/officeDocument/2006/customXml" ds:itemID="{5BD66DB2-1AF4-4739-BB73-140F7E00E2CF}">
-  <ds:schemaRefs>
-    <ds:schemaRef ds:uri="http://schemas.microsoft.com/sharepoint/v3/contenttype/forms"/>
-  </ds:schemaRefs>
-</ds:datastoreItem>
+<file path=customXml/item3.xml><?xml version="1.0" encoding="utf-8"?>
+<p:properties xmlns:p="http://schemas.microsoft.com/office/2006/metadata/properties" xmlns:xsi="http://www.w3.org/2001/XMLSchema-instance" xmlns:pc="http://schemas.microsoft.com/office/infopath/2007/PartnerControls">
+  <documentManagement/>
+</p:properties>
 </file>
 
-<file path=customXml/itemProps3.xml><?xml version="1.0" encoding="utf-8"?>
+<file path=customXml/itemProps1.xml><?xml version="1.0" encoding="utf-8"?>
 <ds:datastoreItem xmlns:ds="http://schemas.openxmlformats.org/officeDocument/2006/customXml" ds:itemID="{D386C2ED-C7F5-4466-9835-9587B73B2A12}">
   <ds:schemaRefs>
     <ds:schemaRef ds:uri="http://schemas.microsoft.com/office/2006/metadata/contentType"/>
@@ -1905,4 +2195,21 @@
     <ds:schemaRef ds:uri="http://schemas.microsoft.com/internal/obd"/>
   </ds:schemaRefs>
 </ds:datastoreItem>
+</file>
+
+<file path=customXml/itemProps2.xml><?xml version="1.0" encoding="utf-8"?>
+<ds:datastoreItem xmlns:ds="http://schemas.openxmlformats.org/officeDocument/2006/customXml" ds:itemID="{5BD66DB2-1AF4-4739-BB73-140F7E00E2CF}">
+  <ds:schemaRefs>
+    <ds:schemaRef ds:uri="http://schemas.microsoft.com/sharepoint/v3/contenttype/forms"/>
+  </ds:schemaRefs>
+</ds:datastoreItem>
+</file>
+
+<file path=customXml/itemProps3.xml><?xml version="1.0" encoding="utf-8"?>
+<ds:datastoreItem xmlns:ds="http://schemas.openxmlformats.org/officeDocument/2006/customXml" ds:itemID="{9F430DF2-E53F-49AB-92F9-3BCC29DA6986}">
+  <ds:schemaRefs>
+    <ds:schemaRef ds:uri="http://schemas.microsoft.com/office/2006/metadata/properties"/>
+    <ds:schemaRef ds:uri="http://schemas.microsoft.com/office/infopath/2007/PartnerControls"/>
+  </ds:schemaRefs>
+</ds:datastoreItem>
 </file>
</xml_diff>

<commit_message>
Revisionate tabelle per valutazioni euristiche
</commit_message>
<xml_diff>
--- a/Valutazione euristica/Tabella-Ferrulli.docx
+++ b/Valutazione euristica/Tabella-Ferrulli.docx
@@ -1,6 +1,6 @@
 
 <file path=word/document.xml><?xml version="1.0" encoding="utf-8"?>
-<w:document xmlns:wpc="http://schemas.microsoft.com/office/word/2010/wordprocessingCanvas" xmlns:mc="http://schemas.openxmlformats.org/markup-compatibility/2006" xmlns:o="urn:schemas-microsoft-com:office:office" xmlns:r="http://schemas.openxmlformats.org/officeDocument/2006/relationships" xmlns:m="http://schemas.openxmlformats.org/officeDocument/2006/math" xmlns:v="urn:schemas-microsoft-com:vml" xmlns:wp14="http://schemas.microsoft.com/office/word/2010/wordprocessingDrawing" xmlns:wp="http://schemas.openxmlformats.org/drawingml/2006/wordprocessingDrawing" xmlns:w10="urn:schemas-microsoft-com:office:word" xmlns:w="http://schemas.openxmlformats.org/wordprocessingml/2006/main" xmlns:w14="http://schemas.microsoft.com/office/word/2010/wordml" xmlns:w15="http://schemas.microsoft.com/office/word/2012/wordml" xmlns:wpg="http://schemas.microsoft.com/office/word/2010/wordprocessingGroup" xmlns:wpi="http://schemas.microsoft.com/office/word/2010/wordprocessingInk" xmlns:wne="http://schemas.microsoft.com/office/word/2006/wordml" xmlns:wps="http://schemas.microsoft.com/office/word/2010/wordprocessingShape" mc:Ignorable="w14 w15 wp14">
+<w:document xmlns:wpc="http://schemas.microsoft.com/office/word/2010/wordprocessingCanvas" xmlns:cx="http://schemas.microsoft.com/office/drawing/2014/chartex" xmlns:cx1="http://schemas.microsoft.com/office/drawing/2015/9/8/chartex" xmlns:cx2="http://schemas.microsoft.com/office/drawing/2015/10/21/chartex" xmlns:cx3="http://schemas.microsoft.com/office/drawing/2016/5/9/chartex" xmlns:cx4="http://schemas.microsoft.com/office/drawing/2016/5/10/chartex" xmlns:cx5="http://schemas.microsoft.com/office/drawing/2016/5/11/chartex" xmlns:cx6="http://schemas.microsoft.com/office/drawing/2016/5/12/chartex" xmlns:cx7="http://schemas.microsoft.com/office/drawing/2016/5/13/chartex" xmlns:cx8="http://schemas.microsoft.com/office/drawing/2016/5/14/chartex" xmlns:mc="http://schemas.openxmlformats.org/markup-compatibility/2006" xmlns:aink="http://schemas.microsoft.com/office/drawing/2016/ink" xmlns:am3d="http://schemas.microsoft.com/office/drawing/2017/model3d" xmlns:o="urn:schemas-microsoft-com:office:office" xmlns:oel="http://schemas.microsoft.com/office/2019/extlst" xmlns:r="http://schemas.openxmlformats.org/officeDocument/2006/relationships" xmlns:m="http://schemas.openxmlformats.org/officeDocument/2006/math" xmlns:v="urn:schemas-microsoft-com:vml" xmlns:wp14="http://schemas.microsoft.com/office/word/2010/wordprocessingDrawing" xmlns:wp="http://schemas.openxmlformats.org/drawingml/2006/wordprocessingDrawing" xmlns:w10="urn:schemas-microsoft-com:office:word" xmlns:w="http://schemas.openxmlformats.org/wordprocessingml/2006/main" xmlns:w14="http://schemas.microsoft.com/office/word/2010/wordml" xmlns:w15="http://schemas.microsoft.com/office/word/2012/wordml" xmlns:w16cex="http://schemas.microsoft.com/office/word/2018/wordml/cex" xmlns:w16cid="http://schemas.microsoft.com/office/word/2016/wordml/cid" xmlns:w16="http://schemas.microsoft.com/office/word/2018/wordml" xmlns:w16sdtdh="http://schemas.microsoft.com/office/word/2020/wordml/sdtdatahash" xmlns:w16se="http://schemas.microsoft.com/office/word/2015/wordml/symex" xmlns:wpg="http://schemas.microsoft.com/office/word/2010/wordprocessingGroup" xmlns:wpi="http://schemas.microsoft.com/office/word/2010/wordprocessingInk" xmlns:wne="http://schemas.microsoft.com/office/word/2006/wordml" xmlns:wps="http://schemas.microsoft.com/office/word/2010/wordprocessingShape" mc:Ignorable="w14 w15 w16se w16cid w16 w16cex w16sdtdh wp14">
   <w:body>
     <w:p>
       <w:pPr>
@@ -51,7 +51,23 @@
           <w:sz w:val="28"/>
           <w:szCs w:val="28"/>
         </w:rPr>
-        <w:t xml:space="preserve"> (Gruppo n.   )</w:t>
+        <w:t xml:space="preserve"> (Gruppo n.</w:t>
+      </w:r>
+      <w:r>
+        <w:rPr>
+          <w:b/>
+          <w:sz w:val="28"/>
+          <w:szCs w:val="28"/>
+        </w:rPr>
+        <w:t xml:space="preserve"> 26</w:t>
+      </w:r>
+      <w:r>
+        <w:rPr>
+          <w:b/>
+          <w:sz w:val="28"/>
+          <w:szCs w:val="28"/>
+        </w:rPr>
+        <w:t>)</w:t>
       </w:r>
     </w:p>
     <w:p>
@@ -118,7 +134,7 @@
         </w:tc>
         <w:tc>
           <w:tcPr>
-            <w:tcW w:w="2200" w:type="dxa"/>
+            <w:tcW w:w="2171" w:type="dxa"/>
           </w:tcPr>
           <w:p>
             <w:pPr>
@@ -136,7 +152,7 @@
         </w:tc>
         <w:tc>
           <w:tcPr>
-            <w:tcW w:w="1450" w:type="dxa"/>
+            <w:tcW w:w="1473" w:type="dxa"/>
           </w:tcPr>
           <w:p>
             <w:pPr>
@@ -154,7 +170,7 @@
         </w:tc>
         <w:tc>
           <w:tcPr>
-            <w:tcW w:w="1497" w:type="dxa"/>
+            <w:tcW w:w="1525" w:type="dxa"/>
           </w:tcPr>
           <w:p>
             <w:pPr>
@@ -172,7 +188,7 @@
         </w:tc>
         <w:tc>
           <w:tcPr>
-            <w:tcW w:w="1279" w:type="dxa"/>
+            <w:tcW w:w="1257" w:type="dxa"/>
           </w:tcPr>
           <w:p>
             <w:pPr>
@@ -217,7 +233,7 @@
         </w:tc>
         <w:tc>
           <w:tcPr>
-            <w:tcW w:w="2200" w:type="dxa"/>
+            <w:tcW w:w="2171" w:type="dxa"/>
           </w:tcPr>
           <w:p>
             <w:r>
@@ -227,7 +243,7 @@
         </w:tc>
         <w:tc>
           <w:tcPr>
-            <w:tcW w:w="1450" w:type="dxa"/>
+            <w:tcW w:w="1473" w:type="dxa"/>
           </w:tcPr>
           <w:p>
             <w:pPr>
@@ -240,7 +256,7 @@
         </w:tc>
         <w:tc>
           <w:tcPr>
-            <w:tcW w:w="1497" w:type="dxa"/>
+            <w:tcW w:w="1525" w:type="dxa"/>
           </w:tcPr>
           <w:p>
             <w:r>
@@ -250,7 +266,7 @@
         </w:tc>
         <w:tc>
           <w:tcPr>
-            <w:tcW w:w="1279" w:type="dxa"/>
+            <w:tcW w:w="1257" w:type="dxa"/>
           </w:tcPr>
           <w:p>
             <w:r>
@@ -282,7 +298,7 @@
         </w:tc>
         <w:tc>
           <w:tcPr>
-            <w:tcW w:w="2200" w:type="dxa"/>
+            <w:tcW w:w="2171" w:type="dxa"/>
           </w:tcPr>
           <w:p>
             <w:pPr>
@@ -307,7 +323,7 @@
         </w:tc>
         <w:tc>
           <w:tcPr>
-            <w:tcW w:w="1450" w:type="dxa"/>
+            <w:tcW w:w="1473" w:type="dxa"/>
           </w:tcPr>
           <w:p>
             <w:r>
@@ -317,7 +333,7 @@
         </w:tc>
         <w:tc>
           <w:tcPr>
-            <w:tcW w:w="1497" w:type="dxa"/>
+            <w:tcW w:w="1525" w:type="dxa"/>
           </w:tcPr>
           <w:p>
             <w:r>
@@ -327,7 +343,7 @@
         </w:tc>
         <w:tc>
           <w:tcPr>
-            <w:tcW w:w="1279" w:type="dxa"/>
+            <w:tcW w:w="1257" w:type="dxa"/>
           </w:tcPr>
           <w:p>
             <w:r>
@@ -359,17 +375,35 @@
         </w:tc>
         <w:tc>
           <w:tcPr>
-            <w:tcW w:w="2200" w:type="dxa"/>
-          </w:tcPr>
-          <w:p>
-            <w:r>
-              <w:t>Dettagli come le news non sono messe in una pagina secondaria</w:t>
-            </w:r>
-          </w:p>
-        </w:tc>
-        <w:tc>
-          <w:tcPr>
-            <w:tcW w:w="1450" w:type="dxa"/>
+            <w:tcW w:w="2171" w:type="dxa"/>
+          </w:tcPr>
+          <w:p>
+            <w:r>
+              <w:t xml:space="preserve">Dettagli </w:t>
+            </w:r>
+            <w:r>
+              <w:t xml:space="preserve">meno rilevanti, </w:t>
+            </w:r>
+            <w:r>
+              <w:t>come le news</w:t>
+            </w:r>
+            <w:r>
+              <w:t>,</w:t>
+            </w:r>
+            <w:r>
+              <w:t xml:space="preserve"> non sono </w:t>
+            </w:r>
+            <w:r>
+              <w:t>posizionati</w:t>
+            </w:r>
+            <w:r>
+              <w:t xml:space="preserve"> in una pagina secondaria</w:t>
+            </w:r>
+          </w:p>
+        </w:tc>
+        <w:tc>
+          <w:tcPr>
+            <w:tcW w:w="1473" w:type="dxa"/>
           </w:tcPr>
           <w:p>
             <w:r>
@@ -379,25 +413,29 @@
         </w:tc>
         <w:tc>
           <w:tcPr>
-            <w:tcW w:w="1497" w:type="dxa"/>
-          </w:tcPr>
-          <w:p>
-            <w:r>
-              <w:t xml:space="preserve">Mettere ne news in una </w:t>
-            </w:r>
-            <w:proofErr w:type="spellStart"/>
-            <w:r>
-              <w:t>oagina</w:t>
-            </w:r>
-            <w:proofErr w:type="spellEnd"/>
-            <w:r>
-              <w:t xml:space="preserve"> secondaria</w:t>
-            </w:r>
-          </w:p>
-        </w:tc>
-        <w:tc>
-          <w:tcPr>
-            <w:tcW w:w="1279" w:type="dxa"/>
+            <w:tcW w:w="1525" w:type="dxa"/>
+          </w:tcPr>
+          <w:p>
+            <w:r>
+              <w:t xml:space="preserve">Mettere </w:t>
+            </w:r>
+            <w:r>
+              <w:t xml:space="preserve">informazioni meno rilevanti </w:t>
+            </w:r>
+            <w:r>
+              <w:t xml:space="preserve">in una </w:t>
+            </w:r>
+            <w:r>
+              <w:t>p</w:t>
+            </w:r>
+            <w:r>
+              <w:t>agina secondaria</w:t>
+            </w:r>
+          </w:p>
+        </w:tc>
+        <w:tc>
+          <w:tcPr>
+            <w:tcW w:w="1257" w:type="dxa"/>
           </w:tcPr>
           <w:p>
             <w:r>
@@ -429,7 +467,7 @@
         </w:tc>
         <w:tc>
           <w:tcPr>
-            <w:tcW w:w="2200" w:type="dxa"/>
+            <w:tcW w:w="2171" w:type="dxa"/>
           </w:tcPr>
           <w:p>
             <w:r>
@@ -439,7 +477,7 @@
         </w:tc>
         <w:tc>
           <w:tcPr>
-            <w:tcW w:w="1450" w:type="dxa"/>
+            <w:tcW w:w="1473" w:type="dxa"/>
           </w:tcPr>
           <w:p>
             <w:r>
@@ -449,7 +487,7 @@
         </w:tc>
         <w:tc>
           <w:tcPr>
-            <w:tcW w:w="1497" w:type="dxa"/>
+            <w:tcW w:w="1525" w:type="dxa"/>
           </w:tcPr>
           <w:p>
             <w:r>
@@ -459,7 +497,7 @@
         </w:tc>
         <w:tc>
           <w:tcPr>
-            <w:tcW w:w="1279" w:type="dxa"/>
+            <w:tcW w:w="1257" w:type="dxa"/>
           </w:tcPr>
           <w:p>
             <w:r>
@@ -491,7 +529,7 @@
         </w:tc>
         <w:tc>
           <w:tcPr>
-            <w:tcW w:w="2200" w:type="dxa"/>
+            <w:tcW w:w="2171" w:type="dxa"/>
           </w:tcPr>
           <w:p>
             <w:r>
@@ -501,7 +539,7 @@
         </w:tc>
         <w:tc>
           <w:tcPr>
-            <w:tcW w:w="1450" w:type="dxa"/>
+            <w:tcW w:w="1473" w:type="dxa"/>
           </w:tcPr>
           <w:p>
             <w:r>
@@ -511,7 +549,7 @@
         </w:tc>
         <w:tc>
           <w:tcPr>
-            <w:tcW w:w="1497" w:type="dxa"/>
+            <w:tcW w:w="1525" w:type="dxa"/>
           </w:tcPr>
           <w:p>
             <w:r>
@@ -521,7 +559,7 @@
         </w:tc>
         <w:tc>
           <w:tcPr>
-            <w:tcW w:w="1279" w:type="dxa"/>
+            <w:tcW w:w="1257" w:type="dxa"/>
           </w:tcPr>
           <w:p>
             <w:r>
@@ -553,22 +591,26 @@
         </w:tc>
         <w:tc>
           <w:tcPr>
-            <w:tcW w:w="2200" w:type="dxa"/>
+            <w:tcW w:w="2171" w:type="dxa"/>
           </w:tcPr>
           <w:p>
             <w:r>
               <w:t xml:space="preserve">Alcune diciture del menù non sono </w:t>
             </w:r>
-            <w:proofErr w:type="spellStart"/>
-            <w:r>
-              <w:t>autoesplicative</w:t>
-            </w:r>
-            <w:proofErr w:type="spellEnd"/>
+            <w:r>
+              <w:t>auto esplicative</w:t>
+            </w:r>
             <w:r>
               <w:t xml:space="preserve"> </w:t>
             </w:r>
             <w:r>
-              <w:t>come “terza missione”, per capire di cosa si tratta bisogna cliccare sulla voce</w:t>
+              <w:t>come “terza missione”</w:t>
+            </w:r>
+            <w:r>
+              <w:t>;</w:t>
+            </w:r>
+            <w:r>
+              <w:t xml:space="preserve"> per capire di cosa si tratta bisogna cliccare sulla voce</w:t>
             </w:r>
           </w:p>
           <w:p>
@@ -579,7 +621,7 @@
         </w:tc>
         <w:tc>
           <w:tcPr>
-            <w:tcW w:w="1450" w:type="dxa"/>
+            <w:tcW w:w="1473" w:type="dxa"/>
           </w:tcPr>
           <w:p>
             <w:r>
@@ -589,386 +631,34 @@
         </w:tc>
         <w:tc>
           <w:tcPr>
-            <w:tcW w:w="1497" w:type="dxa"/>
+            <w:tcW w:w="1525" w:type="dxa"/>
           </w:tcPr>
           <w:p>
             <w:r>
               <w:t xml:space="preserve">Cambiare il nome di alcune voci del </w:t>
             </w:r>
-            <w:proofErr w:type="spellStart"/>
-            <w:r>
-              <w:t>menù</w:t>
-            </w:r>
-            <w:proofErr w:type="spellEnd"/>
+            <w:r>
+              <w:t>menu</w:t>
+            </w:r>
             <w:r>
               <w:t xml:space="preserve"> con altre che abbiano un significato più comprensibile</w:t>
             </w:r>
-            <w:bookmarkStart w:id="0" w:name="_GoBack"/>
-            <w:bookmarkEnd w:id="0"/>
-          </w:p>
-        </w:tc>
-        <w:tc>
-          <w:tcPr>
-            <w:tcW w:w="1279" w:type="dxa"/>
+          </w:p>
+        </w:tc>
+        <w:tc>
+          <w:tcPr>
+            <w:tcW w:w="1257" w:type="dxa"/>
           </w:tcPr>
           <w:p>
             <w:r>
               <w:t>2</w:t>
             </w:r>
           </w:p>
-        </w:tc>
-      </w:tr>
-      <w:tr>
-        <w:tc>
-          <w:tcPr>
-            <w:tcW w:w="1101" w:type="dxa"/>
-          </w:tcPr>
-          <w:p/>
-        </w:tc>
-        <w:tc>
-          <w:tcPr>
-            <w:tcW w:w="2101" w:type="dxa"/>
-          </w:tcPr>
-          <w:p/>
-        </w:tc>
-        <w:tc>
-          <w:tcPr>
-            <w:tcW w:w="2200" w:type="dxa"/>
-          </w:tcPr>
-          <w:p/>
-        </w:tc>
-        <w:tc>
-          <w:tcPr>
-            <w:tcW w:w="1450" w:type="dxa"/>
-          </w:tcPr>
-          <w:p/>
-        </w:tc>
-        <w:tc>
-          <w:tcPr>
-            <w:tcW w:w="1497" w:type="dxa"/>
-          </w:tcPr>
-          <w:p/>
-        </w:tc>
-        <w:tc>
-          <w:tcPr>
-            <w:tcW w:w="1279" w:type="dxa"/>
-          </w:tcPr>
-          <w:p/>
-        </w:tc>
-      </w:tr>
-      <w:tr>
-        <w:tc>
-          <w:tcPr>
-            <w:tcW w:w="1101" w:type="dxa"/>
-          </w:tcPr>
-          <w:p/>
-        </w:tc>
-        <w:tc>
-          <w:tcPr>
-            <w:tcW w:w="2101" w:type="dxa"/>
-          </w:tcPr>
-          <w:p/>
-        </w:tc>
-        <w:tc>
-          <w:tcPr>
-            <w:tcW w:w="2200" w:type="dxa"/>
-          </w:tcPr>
-          <w:p/>
-        </w:tc>
-        <w:tc>
-          <w:tcPr>
-            <w:tcW w:w="1450" w:type="dxa"/>
-          </w:tcPr>
-          <w:p/>
-        </w:tc>
-        <w:tc>
-          <w:tcPr>
-            <w:tcW w:w="1497" w:type="dxa"/>
-          </w:tcPr>
-          <w:p/>
-        </w:tc>
-        <w:tc>
-          <w:tcPr>
-            <w:tcW w:w="1279" w:type="dxa"/>
-          </w:tcPr>
-          <w:p/>
-        </w:tc>
-      </w:tr>
-      <w:tr>
-        <w:tc>
-          <w:tcPr>
-            <w:tcW w:w="1101" w:type="dxa"/>
-          </w:tcPr>
-          <w:p/>
-        </w:tc>
-        <w:tc>
-          <w:tcPr>
-            <w:tcW w:w="2101" w:type="dxa"/>
-          </w:tcPr>
-          <w:p/>
-        </w:tc>
-        <w:tc>
-          <w:tcPr>
-            <w:tcW w:w="2200" w:type="dxa"/>
-          </w:tcPr>
-          <w:p/>
-        </w:tc>
-        <w:tc>
-          <w:tcPr>
-            <w:tcW w:w="1450" w:type="dxa"/>
-          </w:tcPr>
-          <w:p/>
-        </w:tc>
-        <w:tc>
-          <w:tcPr>
-            <w:tcW w:w="1497" w:type="dxa"/>
-          </w:tcPr>
-          <w:p/>
-        </w:tc>
-        <w:tc>
-          <w:tcPr>
-            <w:tcW w:w="1279" w:type="dxa"/>
-          </w:tcPr>
-          <w:p/>
-        </w:tc>
-      </w:tr>
-      <w:tr>
-        <w:tc>
-          <w:tcPr>
-            <w:tcW w:w="1101" w:type="dxa"/>
-          </w:tcPr>
-          <w:p/>
-        </w:tc>
-        <w:tc>
-          <w:tcPr>
-            <w:tcW w:w="2101" w:type="dxa"/>
-          </w:tcPr>
-          <w:p/>
-        </w:tc>
-        <w:tc>
-          <w:tcPr>
-            <w:tcW w:w="2200" w:type="dxa"/>
-          </w:tcPr>
-          <w:p/>
-        </w:tc>
-        <w:tc>
-          <w:tcPr>
-            <w:tcW w:w="1450" w:type="dxa"/>
-          </w:tcPr>
-          <w:p/>
-        </w:tc>
-        <w:tc>
-          <w:tcPr>
-            <w:tcW w:w="1497" w:type="dxa"/>
-          </w:tcPr>
-          <w:p/>
-        </w:tc>
-        <w:tc>
-          <w:tcPr>
-            <w:tcW w:w="1279" w:type="dxa"/>
-          </w:tcPr>
-          <w:p/>
-        </w:tc>
-      </w:tr>
-      <w:tr>
-        <w:tc>
-          <w:tcPr>
-            <w:tcW w:w="1101" w:type="dxa"/>
-          </w:tcPr>
-          <w:p/>
-        </w:tc>
-        <w:tc>
-          <w:tcPr>
-            <w:tcW w:w="2101" w:type="dxa"/>
-          </w:tcPr>
-          <w:p/>
-        </w:tc>
-        <w:tc>
-          <w:tcPr>
-            <w:tcW w:w="2200" w:type="dxa"/>
-          </w:tcPr>
-          <w:p/>
-        </w:tc>
-        <w:tc>
-          <w:tcPr>
-            <w:tcW w:w="1450" w:type="dxa"/>
-          </w:tcPr>
-          <w:p/>
-        </w:tc>
-        <w:tc>
-          <w:tcPr>
-            <w:tcW w:w="1497" w:type="dxa"/>
-          </w:tcPr>
-          <w:p/>
-        </w:tc>
-        <w:tc>
-          <w:tcPr>
-            <w:tcW w:w="1279" w:type="dxa"/>
-          </w:tcPr>
-          <w:p/>
-        </w:tc>
-      </w:tr>
-      <w:tr>
-        <w:tc>
-          <w:tcPr>
-            <w:tcW w:w="1101" w:type="dxa"/>
-          </w:tcPr>
-          <w:p/>
-        </w:tc>
-        <w:tc>
-          <w:tcPr>
-            <w:tcW w:w="2101" w:type="dxa"/>
-          </w:tcPr>
-          <w:p/>
-        </w:tc>
-        <w:tc>
-          <w:tcPr>
-            <w:tcW w:w="2200" w:type="dxa"/>
-          </w:tcPr>
-          <w:p/>
-        </w:tc>
-        <w:tc>
-          <w:tcPr>
-            <w:tcW w:w="1450" w:type="dxa"/>
-          </w:tcPr>
-          <w:p/>
-        </w:tc>
-        <w:tc>
-          <w:tcPr>
-            <w:tcW w:w="1497" w:type="dxa"/>
-          </w:tcPr>
-          <w:p/>
-        </w:tc>
-        <w:tc>
-          <w:tcPr>
-            <w:tcW w:w="1279" w:type="dxa"/>
-          </w:tcPr>
-          <w:p/>
-        </w:tc>
-      </w:tr>
-      <w:tr>
-        <w:tc>
-          <w:tcPr>
-            <w:tcW w:w="1101" w:type="dxa"/>
-          </w:tcPr>
-          <w:p/>
-        </w:tc>
-        <w:tc>
-          <w:tcPr>
-            <w:tcW w:w="2101" w:type="dxa"/>
-          </w:tcPr>
-          <w:p/>
-        </w:tc>
-        <w:tc>
-          <w:tcPr>
-            <w:tcW w:w="2200" w:type="dxa"/>
-          </w:tcPr>
-          <w:p/>
-        </w:tc>
-        <w:tc>
-          <w:tcPr>
-            <w:tcW w:w="1450" w:type="dxa"/>
-          </w:tcPr>
-          <w:p/>
-        </w:tc>
-        <w:tc>
-          <w:tcPr>
-            <w:tcW w:w="1497" w:type="dxa"/>
-          </w:tcPr>
-          <w:p/>
-        </w:tc>
-        <w:tc>
-          <w:tcPr>
-            <w:tcW w:w="1279" w:type="dxa"/>
-          </w:tcPr>
-          <w:p/>
-        </w:tc>
-      </w:tr>
-      <w:tr>
-        <w:tc>
-          <w:tcPr>
-            <w:tcW w:w="1101" w:type="dxa"/>
-          </w:tcPr>
-          <w:p/>
-        </w:tc>
-        <w:tc>
-          <w:tcPr>
-            <w:tcW w:w="2101" w:type="dxa"/>
-          </w:tcPr>
-          <w:p/>
-        </w:tc>
-        <w:tc>
-          <w:tcPr>
-            <w:tcW w:w="2200" w:type="dxa"/>
-          </w:tcPr>
-          <w:p/>
-        </w:tc>
-        <w:tc>
-          <w:tcPr>
-            <w:tcW w:w="1450" w:type="dxa"/>
-          </w:tcPr>
-          <w:p/>
-        </w:tc>
-        <w:tc>
-          <w:tcPr>
-            <w:tcW w:w="1497" w:type="dxa"/>
-          </w:tcPr>
-          <w:p/>
-        </w:tc>
-        <w:tc>
-          <w:tcPr>
-            <w:tcW w:w="1279" w:type="dxa"/>
-          </w:tcPr>
-          <w:p/>
-        </w:tc>
-      </w:tr>
-      <w:tr>
-        <w:tc>
-          <w:tcPr>
-            <w:tcW w:w="1101" w:type="dxa"/>
-          </w:tcPr>
-          <w:p/>
-        </w:tc>
-        <w:tc>
-          <w:tcPr>
-            <w:tcW w:w="2101" w:type="dxa"/>
-          </w:tcPr>
-          <w:p/>
-        </w:tc>
-        <w:tc>
-          <w:tcPr>
-            <w:tcW w:w="2200" w:type="dxa"/>
-          </w:tcPr>
-          <w:p/>
-        </w:tc>
-        <w:tc>
-          <w:tcPr>
-            <w:tcW w:w="1450" w:type="dxa"/>
-          </w:tcPr>
-          <w:p/>
-        </w:tc>
-        <w:tc>
-          <w:tcPr>
-            <w:tcW w:w="1497" w:type="dxa"/>
-          </w:tcPr>
-          <w:p/>
-        </w:tc>
-        <w:tc>
-          <w:tcPr>
-            <w:tcW w:w="1279" w:type="dxa"/>
-          </w:tcPr>
-          <w:p/>
         </w:tc>
       </w:tr>
     </w:tbl>
     <w:p/>
-    <w:p/>
-    <w:p/>
-    <w:p/>
     <w:p>
-      <w:pPr>
-        <w:ind w:firstLine="708"/>
-      </w:pPr>
       <w:r>
         <w:t>* 1 = problema lieve</w:t>
       </w:r>
@@ -996,8 +686,8 @@
 </file>
 
 <file path=word/numbering.xml><?xml version="1.0" encoding="utf-8"?>
-<w:numbering xmlns:wpc="http://schemas.microsoft.com/office/word/2010/wordprocessingCanvas" xmlns:mc="http://schemas.openxmlformats.org/markup-compatibility/2006" xmlns:o="urn:schemas-microsoft-com:office:office" xmlns:r="http://schemas.openxmlformats.org/officeDocument/2006/relationships" xmlns:m="http://schemas.openxmlformats.org/officeDocument/2006/math" xmlns:v="urn:schemas-microsoft-com:vml" xmlns:wp14="http://schemas.microsoft.com/office/word/2010/wordprocessingDrawing" xmlns:wp="http://schemas.openxmlformats.org/drawingml/2006/wordprocessingDrawing" xmlns:w10="urn:schemas-microsoft-com:office:word" xmlns:w="http://schemas.openxmlformats.org/wordprocessingml/2006/main" xmlns:w14="http://schemas.microsoft.com/office/word/2010/wordml" xmlns:w15="http://schemas.microsoft.com/office/word/2012/wordml" xmlns:wpg="http://schemas.microsoft.com/office/word/2010/wordprocessingGroup" xmlns:wpi="http://schemas.microsoft.com/office/word/2010/wordprocessingInk" xmlns:wne="http://schemas.microsoft.com/office/word/2006/wordml" xmlns:wps="http://schemas.microsoft.com/office/word/2010/wordprocessingShape" mc:Ignorable="w14 w15 wp14">
-  <w:abstractNum w:abstractNumId="0">
+<w:numbering xmlns:wpc="http://schemas.microsoft.com/office/word/2010/wordprocessingCanvas" xmlns:cx="http://schemas.microsoft.com/office/drawing/2014/chartex" xmlns:cx1="http://schemas.microsoft.com/office/drawing/2015/9/8/chartex" xmlns:cx2="http://schemas.microsoft.com/office/drawing/2015/10/21/chartex" xmlns:cx3="http://schemas.microsoft.com/office/drawing/2016/5/9/chartex" xmlns:cx4="http://schemas.microsoft.com/office/drawing/2016/5/10/chartex" xmlns:cx5="http://schemas.microsoft.com/office/drawing/2016/5/11/chartex" xmlns:cx6="http://schemas.microsoft.com/office/drawing/2016/5/12/chartex" xmlns:cx7="http://schemas.microsoft.com/office/drawing/2016/5/13/chartex" xmlns:cx8="http://schemas.microsoft.com/office/drawing/2016/5/14/chartex" xmlns:mc="http://schemas.openxmlformats.org/markup-compatibility/2006" xmlns:aink="http://schemas.microsoft.com/office/drawing/2016/ink" xmlns:am3d="http://schemas.microsoft.com/office/drawing/2017/model3d" xmlns:o="urn:schemas-microsoft-com:office:office" xmlns:oel="http://schemas.microsoft.com/office/2019/extlst" xmlns:r="http://schemas.openxmlformats.org/officeDocument/2006/relationships" xmlns:m="http://schemas.openxmlformats.org/officeDocument/2006/math" xmlns:v="urn:schemas-microsoft-com:vml" xmlns:wp14="http://schemas.microsoft.com/office/word/2010/wordprocessingDrawing" xmlns:wp="http://schemas.openxmlformats.org/drawingml/2006/wordprocessingDrawing" xmlns:w10="urn:schemas-microsoft-com:office:word" xmlns:w="http://schemas.openxmlformats.org/wordprocessingml/2006/main" xmlns:w14="http://schemas.microsoft.com/office/word/2010/wordml" xmlns:w15="http://schemas.microsoft.com/office/word/2012/wordml" xmlns:w16cex="http://schemas.microsoft.com/office/word/2018/wordml/cex" xmlns:w16cid="http://schemas.microsoft.com/office/word/2016/wordml/cid" xmlns:w16="http://schemas.microsoft.com/office/word/2018/wordml" xmlns:w16sdtdh="http://schemas.microsoft.com/office/word/2020/wordml/sdtdatahash" xmlns:w16se="http://schemas.microsoft.com/office/word/2015/wordml/symex" xmlns:wpg="http://schemas.microsoft.com/office/word/2010/wordprocessingGroup" xmlns:wpi="http://schemas.microsoft.com/office/word/2010/wordprocessingInk" xmlns:wne="http://schemas.microsoft.com/office/word/2006/wordml" xmlns:wps="http://schemas.microsoft.com/office/word/2010/wordprocessingShape" mc:Ignorable="w14 w15 w16se w16cid w16 w16cex w16sdtdh wp14">
+  <w:abstractNum w:abstractNumId="0" w15:restartNumberingAfterBreak="0">
     <w:nsid w:val="42C24EF5"/>
     <w:multiLevelType w:val="hybridMultilevel"/>
     <w:tmpl w:val="BB3C9672"/>
@@ -1110,7 +800,7 @@
       </w:rPr>
     </w:lvl>
   </w:abstractNum>
-  <w:abstractNum w:abstractNumId="1">
+  <w:abstractNum w:abstractNumId="1" w15:restartNumberingAfterBreak="0">
     <w:nsid w:val="4DBA287C"/>
     <w:multiLevelType w:val="hybridMultilevel"/>
     <w:tmpl w:val="80722730"/>
@@ -1223,17 +913,17 @@
       </w:rPr>
     </w:lvl>
   </w:abstractNum>
-  <w:num w:numId="1">
+  <w:num w:numId="1" w16cid:durableId="1101297371">
     <w:abstractNumId w:val="1"/>
   </w:num>
-  <w:num w:numId="2">
+  <w:num w:numId="2" w16cid:durableId="2054379105">
     <w:abstractNumId w:val="0"/>
   </w:num>
 </w:numbering>
 </file>
 
 <file path=word/styles.xml><?xml version="1.0" encoding="utf-8"?>
-<w:styles xmlns:mc="http://schemas.openxmlformats.org/markup-compatibility/2006" xmlns:r="http://schemas.openxmlformats.org/officeDocument/2006/relationships" xmlns:w="http://schemas.openxmlformats.org/wordprocessingml/2006/main" xmlns:w14="http://schemas.microsoft.com/office/word/2010/wordml" xmlns:w15="http://schemas.microsoft.com/office/word/2012/wordml" mc:Ignorable="w14 w15">
+<w:styles xmlns:mc="http://schemas.openxmlformats.org/markup-compatibility/2006" xmlns:r="http://schemas.openxmlformats.org/officeDocument/2006/relationships" xmlns:w="http://schemas.openxmlformats.org/wordprocessingml/2006/main" xmlns:w14="http://schemas.microsoft.com/office/word/2010/wordml" xmlns:w15="http://schemas.microsoft.com/office/word/2012/wordml" xmlns:w16cex="http://schemas.microsoft.com/office/word/2018/wordml/cex" xmlns:w16cid="http://schemas.microsoft.com/office/word/2016/wordml/cid" xmlns:w16="http://schemas.microsoft.com/office/word/2018/wordml" xmlns:w16sdtdh="http://schemas.microsoft.com/office/word/2020/wordml/sdtdatahash" xmlns:w16se="http://schemas.microsoft.com/office/word/2015/wordml/symex" mc:Ignorable="w14 w15 w16se w16cid w16 w16cex w16sdtdh">
   <w:docDefaults>
     <w:rPrDefault>
       <w:rPr>
@@ -1249,7 +939,7 @@
       </w:pPr>
     </w:pPrDefault>
   </w:docDefaults>
-  <w:latentStyles w:defLockedState="0" w:defUIPriority="99" w:defSemiHidden="0" w:defUnhideWhenUsed="0" w:defQFormat="0" w:count="371">
+  <w:latentStyles w:defLockedState="0" w:defUIPriority="99" w:defSemiHidden="0" w:defUnhideWhenUsed="0" w:defQFormat="0" w:count="376">
     <w:lsdException w:name="Normal" w:uiPriority="0" w:qFormat="1"/>
     <w:lsdException w:name="heading 1" w:uiPriority="9" w:qFormat="1"/>
     <w:lsdException w:name="heading 2" w:semiHidden="1" w:uiPriority="9" w:unhideWhenUsed="1" w:qFormat="1"/>
@@ -1621,6 +1311,11 @@
     <w:lsdException w:name="List Table 5 Dark Accent 6" w:uiPriority="50"/>
     <w:lsdException w:name="List Table 6 Colorful Accent 6" w:uiPriority="51"/>
     <w:lsdException w:name="List Table 7 Colorful Accent 6" w:uiPriority="52"/>
+    <w:lsdException w:name="Mention" w:semiHidden="1" w:unhideWhenUsed="1"/>
+    <w:lsdException w:name="Smart Hyperlink" w:semiHidden="1" w:unhideWhenUsed="1"/>
+    <w:lsdException w:name="Hashtag" w:semiHidden="1" w:unhideWhenUsed="1"/>
+    <w:lsdException w:name="Unresolved Mention" w:semiHidden="1" w:unhideWhenUsed="1"/>
+    <w:lsdException w:name="Smart Link" w:semiHidden="1" w:unhideWhenUsed="1"/>
   </w:latentStyles>
   <w:style w:type="paragraph" w:default="1" w:styleId="Normale">
     <w:name w:val="Normal"/>
@@ -1678,7 +1373,6 @@
       <w:spacing w:after="0" w:line="240" w:lineRule="auto"/>
     </w:pPr>
     <w:tblPr>
-      <w:tblInd w:w="0" w:type="dxa"/>
       <w:tblBorders>
         <w:top w:val="single" w:sz="4" w:space="0" w:color="auto"/>
         <w:left w:val="single" w:sz="4" w:space="0" w:color="auto"/>
@@ -1687,12 +1381,6 @@
         <w:insideH w:val="single" w:sz="4" w:space="0" w:color="auto"/>
         <w:insideV w:val="single" w:sz="4" w:space="0" w:color="auto"/>
       </w:tblBorders>
-      <w:tblCellMar>
-        <w:top w:w="0" w:type="dxa"/>
-        <w:left w:w="108" w:type="dxa"/>
-        <w:bottom w:w="0" w:type="dxa"/>
-        <w:right w:w="108" w:type="dxa"/>
-      </w:tblCellMar>
     </w:tblPr>
   </w:style>
   <w:style w:type="paragraph" w:styleId="Paragrafoelenco">

</xml_diff>